<commit_message>
Initial commit R2019b.  Converted to MATLAB Project.
</commit_message>
<xml_diff>
--- a/APN_System_Requirements.docx
+++ b/APN_System_Requirements.docx
@@ -1,10 +1,10 @@
 
 <file path=word/document.xml><?xml version="1.0" encoding="utf-8"?>
-<w:document xmlns:wpc="http://schemas.microsoft.com/office/word/2010/wordprocessingCanvas" xmlns:mc="http://schemas.openxmlformats.org/markup-compatibility/2006" xmlns:o="urn:schemas-microsoft-com:office:office" xmlns:r="http://schemas.openxmlformats.org/officeDocument/2006/relationships" xmlns:m="http://schemas.openxmlformats.org/officeDocument/2006/math" xmlns:v="urn:schemas-microsoft-com:vml" xmlns:wp14="http://schemas.microsoft.com/office/word/2010/wordprocessingDrawing" xmlns:wp="http://schemas.openxmlformats.org/drawingml/2006/wordprocessingDrawing" xmlns:w10="urn:schemas-microsoft-com:office:word" xmlns:w="http://schemas.openxmlformats.org/wordprocessingml/2006/main" xmlns:w14="http://schemas.microsoft.com/office/word/2010/wordml" xmlns:wpg="http://schemas.microsoft.com/office/word/2010/wordprocessingGroup" xmlns:wpi="http://schemas.microsoft.com/office/word/2010/wordprocessingInk" xmlns:wne="http://schemas.microsoft.com/office/word/2006/wordml" xmlns:wps="http://schemas.microsoft.com/office/word/2010/wordprocessingShape" mc:Ignorable="w14 wp14">
+<w:document xmlns:wpc="http://schemas.microsoft.com/office/word/2010/wordprocessingCanvas" xmlns:cx="http://schemas.microsoft.com/office/drawing/2014/chartex" xmlns:cx1="http://schemas.microsoft.com/office/drawing/2015/9/8/chartex" xmlns:cx2="http://schemas.microsoft.com/office/drawing/2015/10/21/chartex" xmlns:cx3="http://schemas.microsoft.com/office/drawing/2016/5/9/chartex" xmlns:cx4="http://schemas.microsoft.com/office/drawing/2016/5/10/chartex" xmlns:cx5="http://schemas.microsoft.com/office/drawing/2016/5/11/chartex" xmlns:cx6="http://schemas.microsoft.com/office/drawing/2016/5/12/chartex" xmlns:cx7="http://schemas.microsoft.com/office/drawing/2016/5/13/chartex" xmlns:cx8="http://schemas.microsoft.com/office/drawing/2016/5/14/chartex" xmlns:mc="http://schemas.openxmlformats.org/markup-compatibility/2006" xmlns:aink="http://schemas.microsoft.com/office/drawing/2016/ink" xmlns:am3d="http://schemas.microsoft.com/office/drawing/2017/model3d" xmlns:o="urn:schemas-microsoft-com:office:office" xmlns:r="http://schemas.openxmlformats.org/officeDocument/2006/relationships" xmlns:m="http://schemas.openxmlformats.org/officeDocument/2006/math" xmlns:v="urn:schemas-microsoft-com:vml" xmlns:wp14="http://schemas.microsoft.com/office/word/2010/wordprocessingDrawing" xmlns:wp="http://schemas.openxmlformats.org/drawingml/2006/wordprocessingDrawing" xmlns:w10="urn:schemas-microsoft-com:office:word" xmlns:w="http://schemas.openxmlformats.org/wordprocessingml/2006/main" xmlns:w14="http://schemas.microsoft.com/office/word/2010/wordml" xmlns:w15="http://schemas.microsoft.com/office/word/2012/wordml" xmlns:w16cid="http://schemas.microsoft.com/office/word/2016/wordml/cid" xmlns:w16se="http://schemas.microsoft.com/office/word/2015/wordml/symex" xmlns:wpg="http://schemas.microsoft.com/office/word/2010/wordprocessingGroup" xmlns:wpi="http://schemas.microsoft.com/office/word/2010/wordprocessingInk" xmlns:wne="http://schemas.microsoft.com/office/word/2006/wordml" xmlns:wps="http://schemas.microsoft.com/office/word/2010/wordprocessingShape" mc:Ignorable="w14 w15 w16se w16cid wp14">
   <w:body>
     <w:p>
       <w:pPr>
-        <w:pStyle w:val="StandardWeb"/>
+        <w:pStyle w:val="NormalWeb"/>
         <w:spacing w:before="0" w:beforeAutospacing="0" w:after="0" w:afterAutospacing="0"/>
         <w:jc w:val="center"/>
         <w:rPr>
@@ -15,7 +15,7 @@
     </w:p>
     <w:p>
       <w:pPr>
-        <w:pStyle w:val="StandardWeb"/>
+        <w:pStyle w:val="NormalWeb"/>
         <w:spacing w:before="0" w:beforeAutospacing="0" w:after="0" w:afterAutospacing="0"/>
         <w:jc w:val="center"/>
       </w:pPr>
@@ -36,66 +36,66 @@
     </w:p>
     <w:p>
       <w:pPr>
-        <w:pStyle w:val="StandardWeb"/>
+        <w:pStyle w:val="NormalWeb"/>
         <w:spacing w:before="0" w:beforeAutospacing="0" w:after="0" w:afterAutospacing="0"/>
         <w:jc w:val="center"/>
       </w:pPr>
       <w:r>
         <w:rPr>
-          <w:rStyle w:val="Hervorhebung"/>
+          <w:rStyle w:val="Emphasis"/>
         </w:rPr>
         <w:t>Revision 2.0</w:t>
       </w:r>
     </w:p>
     <w:p>
       <w:pPr>
-        <w:pStyle w:val="StandardWeb"/>
+        <w:pStyle w:val="NormalWeb"/>
         <w:spacing w:before="0" w:beforeAutospacing="0" w:after="0" w:afterAutospacing="0"/>
         <w:jc w:val="center"/>
         <w:rPr>
-          <w:rStyle w:val="Hervorhebung"/>
+          <w:rStyle w:val="Emphasis"/>
         </w:rPr>
       </w:pPr>
       <w:r>
         <w:rPr>
-          <w:rStyle w:val="Hervorhebung"/>
+          <w:rStyle w:val="Emphasis"/>
         </w:rPr>
         <w:t>April</w:t>
       </w:r>
       <w:r>
         <w:rPr>
-          <w:rStyle w:val="Hervorhebung"/>
+          <w:rStyle w:val="Emphasis"/>
         </w:rPr>
         <w:t xml:space="preserve"> 12, 201</w:t>
       </w:r>
       <w:r>
         <w:rPr>
-          <w:rStyle w:val="Hervorhebung"/>
+          <w:rStyle w:val="Emphasis"/>
         </w:rPr>
         <w:t>3</w:t>
       </w:r>
     </w:p>
     <w:p>
       <w:pPr>
-        <w:pStyle w:val="StandardWeb"/>
+        <w:pStyle w:val="NormalWeb"/>
         <w:spacing w:before="0" w:beforeAutospacing="0" w:after="0" w:afterAutospacing="0"/>
       </w:pPr>
     </w:p>
     <w:p>
       <w:pPr>
-        <w:pStyle w:val="StandardWeb"/>
+        <w:pStyle w:val="NormalWeb"/>
         <w:spacing w:before="0" w:beforeAutospacing="0" w:after="0" w:afterAutospacing="0"/>
       </w:pPr>
     </w:p>
     <w:p>
       <w:pPr>
-        <w:pStyle w:val="StandardWeb"/>
+        <w:pStyle w:val="NormalWeb"/>
         <w:spacing w:before="0" w:beforeAutospacing="0" w:after="0" w:afterAutospacing="0"/>
       </w:pPr>
     </w:p>
     <w:p>
       <w:pPr>
-        <w:pStyle w:val="berschrift3"/>
+        <w:pStyle w:val="Heading3"/>
         <w:numPr>
           <w:ilvl w:val="0"/>
           <w:numId w:val="1"/>
@@ -110,7 +110,7 @@
     </w:p>
     <w:p>
       <w:pPr>
-        <w:pStyle w:val="StandardWeb"/>
+        <w:pStyle w:val="NormalWeb"/>
         <w:spacing w:before="0" w:beforeAutospacing="0" w:after="0" w:afterAutospacing="0"/>
         <w:ind w:left="720"/>
       </w:pPr>
@@ -126,14 +126,14 @@
     </w:p>
     <w:p>
       <w:pPr>
-        <w:pStyle w:val="StandardWeb"/>
+        <w:pStyle w:val="NormalWeb"/>
         <w:spacing w:before="0" w:beforeAutospacing="0" w:after="0" w:afterAutospacing="0"/>
         <w:ind w:left="720"/>
       </w:pPr>
     </w:p>
     <w:p>
       <w:pPr>
-        <w:pStyle w:val="StandardWeb"/>
+        <w:pStyle w:val="NormalWeb"/>
         <w:numPr>
           <w:ilvl w:val="1"/>
           <w:numId w:val="1"/>
@@ -149,7 +149,7 @@
     </w:p>
     <w:p>
       <w:pPr>
-        <w:pStyle w:val="StandardWeb"/>
+        <w:pStyle w:val="NormalWeb"/>
         <w:spacing w:before="0" w:beforeAutospacing="0" w:after="0" w:afterAutospacing="0"/>
         <w:ind w:left="2160"/>
       </w:pPr>
@@ -173,7 +173,7 @@
                     <pic:cNvPicPr/>
                   </pic:nvPicPr>
                   <pic:blipFill>
-                    <a:blip r:embed="rId7"/>
+                    <a:blip r:embed="rId11"/>
                     <a:stretch>
                       <a:fillRect/>
                     </a:stretch>
@@ -193,10 +193,12 @@
           </wp:inline>
         </w:drawing>
       </w:r>
-    </w:p>
-    <w:p>
-      <w:pPr>
-        <w:pStyle w:val="StandardWeb"/>
+      <w:bookmarkStart w:id="1" w:name="_GoBack"/>
+      <w:bookmarkEnd w:id="1"/>
+    </w:p>
+    <w:p>
+      <w:pPr>
+        <w:pStyle w:val="NormalWeb"/>
         <w:spacing w:before="0" w:beforeAutospacing="0" w:after="0" w:afterAutospacing="0"/>
         <w:ind w:left="2160"/>
       </w:pPr>
@@ -249,15 +251,15 @@
     </w:p>
     <w:p>
       <w:pPr>
-        <w:pStyle w:val="berschrift3"/>
+        <w:pStyle w:val="Heading3"/>
         <w:numPr>
           <w:ilvl w:val="0"/>
           <w:numId w:val="1"/>
         </w:numPr>
         <w:spacing w:before="0" w:beforeAutospacing="0" w:after="0" w:afterAutospacing="0"/>
       </w:pPr>
-      <w:bookmarkStart w:id="1" w:name="path_module"/>
-      <w:bookmarkEnd w:id="1"/>
+      <w:bookmarkStart w:id="2" w:name="path_module"/>
+      <w:bookmarkEnd w:id="2"/>
       <w:r>
         <w:t>Generator</w:t>
       </w:r>
@@ -267,12 +269,10 @@
       <w:r>
         <w:t xml:space="preserve"> </w:t>
       </w:r>
-      <w:bookmarkStart w:id="2" w:name="_GoBack"/>
-      <w:bookmarkEnd w:id="2"/>
-    </w:p>
-    <w:p>
-      <w:pPr>
-        <w:pStyle w:val="StandardWeb"/>
+    </w:p>
+    <w:p>
+      <w:pPr>
+        <w:pStyle w:val="NormalWeb"/>
         <w:spacing w:before="0" w:beforeAutospacing="0" w:after="0" w:afterAutospacing="0"/>
         <w:ind w:left="720"/>
       </w:pPr>
@@ -285,7 +285,7 @@
     </w:p>
     <w:p>
       <w:pPr>
-        <w:pStyle w:val="StandardWeb"/>
+        <w:pStyle w:val="NormalWeb"/>
         <w:spacing w:before="0" w:beforeAutospacing="0" w:after="0" w:afterAutospacing="0"/>
         <w:ind w:left="720"/>
       </w:pPr>
@@ -392,7 +392,7 @@
     <w:p/>
     <w:p>
       <w:pPr>
-        <w:pStyle w:val="berschrift3"/>
+        <w:pStyle w:val="Heading3"/>
         <w:numPr>
           <w:ilvl w:val="0"/>
           <w:numId w:val="1"/>
@@ -411,26 +411,40 @@
         <w:t xml:space="preserve"> </w:t>
       </w:r>
       <w:r>
+        <w:t xml:space="preserve"> </w:t>
+      </w:r>
+      <w:r>
+        <w:t xml:space="preserve"> </w:t>
+      </w:r>
+      <w:r>
         <w:rPr>
           <w:noProof/>
         </w:rPr>
         <w:drawing>
-          <wp:inline distT="0" distB="0" distL="0" distR="0">
+          <wp:inline distT="0" distB="0" distL="0" distR="0" wp14:anchorId="12D69E5E" wp14:editId="4E864966">
             <wp:extent cx="254000" cy="254000"/>
             <wp:effectExtent l="0" t="0" r="0" b="0"/>
-            <wp:docPr id="6" name="Grafik 6">
-              <a:hlinkClick xmlns:a="http://schemas.openxmlformats.org/drawingml/2006/main" r:id="rId8" tooltip="Aircraft_Power_Network/TRU DC Loads  (SubSystem)"/>
+            <wp:docPr id="2" name="Picture 2">
+              <a:hlinkClick xmlns:a="http://schemas.openxmlformats.org/drawingml/2006/main" r:id="rId12" tooltip="Aircraft_Power_Network/TRU DC Loads  (SubSystem)"/>
             </wp:docPr>
             <wp:cNvGraphicFramePr/>
             <a:graphic xmlns:a="http://schemas.openxmlformats.org/drawingml/2006/main">
               <a:graphicData uri="http://schemas.openxmlformats.org/drawingml/2006/picture">
                 <pic:pic xmlns:pic="http://schemas.openxmlformats.org/drawingml/2006/picture">
                   <pic:nvPicPr>
-                    <pic:cNvPr id="0" name=""/>
+                    <pic:cNvPr id="2" name="Picture 2">
+                      <a:hlinkClick r:id="rId12" tooltip="Aircraft_Power_Network/TRU DC Loads  (SubSystem)"/>
+                    </pic:cNvPr>
                     <pic:cNvPicPr/>
                   </pic:nvPicPr>
                   <pic:blipFill>
-                    <a:blip r:embed="rId9"/>
+                    <a:blip r:embed="rId13">
+                      <a:extLst>
+                        <a:ext uri="{28A0092B-C50C-407E-A947-70E740481C1C}">
+                          <a14:useLocalDpi xmlns:a14="http://schemas.microsoft.com/office/drawing/2010/main" val="0"/>
+                        </a:ext>
+                      </a:extLst>
+                    </a:blip>
                     <a:stretch>
                       <a:fillRect/>
                     </a:stretch>
@@ -453,7 +467,7 @@
     </w:p>
     <w:p>
       <w:pPr>
-        <w:pStyle w:val="StandardWeb"/>
+        <w:pStyle w:val="NormalWeb"/>
         <w:spacing w:before="0" w:beforeAutospacing="0" w:after="0" w:afterAutospacing="0"/>
         <w:ind w:left="720"/>
       </w:pPr>
@@ -583,7 +597,7 @@
     <w:p/>
     <w:p>
       <w:pPr>
-        <w:pStyle w:val="berschrift3"/>
+        <w:pStyle w:val="Heading3"/>
         <w:numPr>
           <w:ilvl w:val="0"/>
           <w:numId w:val="1"/>
@@ -599,7 +613,7 @@
     </w:p>
     <w:p>
       <w:pPr>
-        <w:pStyle w:val="StandardWeb"/>
+        <w:pStyle w:val="NormalWeb"/>
         <w:spacing w:before="0" w:beforeAutospacing="0" w:after="0" w:afterAutospacing="0"/>
         <w:ind w:left="720"/>
       </w:pPr>
@@ -697,7 +711,7 @@
     </w:p>
     <w:p>
       <w:pPr>
-        <w:pStyle w:val="berschrift3"/>
+        <w:pStyle w:val="Heading3"/>
         <w:numPr>
           <w:ilvl w:val="0"/>
           <w:numId w:val="1"/>
@@ -716,7 +730,7 @@
     </w:p>
     <w:p>
       <w:pPr>
-        <w:pStyle w:val="StandardWeb"/>
+        <w:pStyle w:val="NormalWeb"/>
         <w:spacing w:before="0" w:beforeAutospacing="0" w:after="0" w:afterAutospacing="0"/>
         <w:ind w:left="720"/>
         <w:rPr>
@@ -810,7 +824,7 @@
     </w:p>
     <w:p>
       <w:pPr>
-        <w:pStyle w:val="berschrift3"/>
+        <w:pStyle w:val="Heading3"/>
         <w:numPr>
           <w:ilvl w:val="0"/>
           <w:numId w:val="1"/>
@@ -826,7 +840,7 @@
     </w:p>
     <w:p>
       <w:pPr>
-        <w:pStyle w:val="StandardWeb"/>
+        <w:pStyle w:val="NormalWeb"/>
         <w:spacing w:before="0" w:beforeAutospacing="0" w:after="0" w:afterAutospacing="0"/>
         <w:ind w:left="720"/>
       </w:pPr>
@@ -939,8 +953,8 @@
 </file>
 
 <file path=word/numbering.xml><?xml version="1.0" encoding="utf-8"?>
-<w:numbering xmlns:wpc="http://schemas.microsoft.com/office/word/2010/wordprocessingCanvas" xmlns:mc="http://schemas.openxmlformats.org/markup-compatibility/2006" xmlns:o="urn:schemas-microsoft-com:office:office" xmlns:r="http://schemas.openxmlformats.org/officeDocument/2006/relationships" xmlns:m="http://schemas.openxmlformats.org/officeDocument/2006/math" xmlns:v="urn:schemas-microsoft-com:vml" xmlns:wp14="http://schemas.microsoft.com/office/word/2010/wordprocessingDrawing" xmlns:wp="http://schemas.openxmlformats.org/drawingml/2006/wordprocessingDrawing" xmlns:w10="urn:schemas-microsoft-com:office:word" xmlns:w="http://schemas.openxmlformats.org/wordprocessingml/2006/main" xmlns:w14="http://schemas.microsoft.com/office/word/2010/wordml" xmlns:wpg="http://schemas.microsoft.com/office/word/2010/wordprocessingGroup" xmlns:wpi="http://schemas.microsoft.com/office/word/2010/wordprocessingInk" xmlns:wne="http://schemas.microsoft.com/office/word/2006/wordml" xmlns:wps="http://schemas.microsoft.com/office/word/2010/wordprocessingShape" mc:Ignorable="w14 wp14">
-  <w:abstractNum w:abstractNumId="0">
+<w:numbering xmlns:wpc="http://schemas.microsoft.com/office/word/2010/wordprocessingCanvas" xmlns:cx="http://schemas.microsoft.com/office/drawing/2014/chartex" xmlns:cx1="http://schemas.microsoft.com/office/drawing/2015/9/8/chartex" xmlns:cx2="http://schemas.microsoft.com/office/drawing/2015/10/21/chartex" xmlns:cx3="http://schemas.microsoft.com/office/drawing/2016/5/9/chartex" xmlns:cx4="http://schemas.microsoft.com/office/drawing/2016/5/10/chartex" xmlns:cx5="http://schemas.microsoft.com/office/drawing/2016/5/11/chartex" xmlns:cx6="http://schemas.microsoft.com/office/drawing/2016/5/12/chartex" xmlns:cx7="http://schemas.microsoft.com/office/drawing/2016/5/13/chartex" xmlns:cx8="http://schemas.microsoft.com/office/drawing/2016/5/14/chartex" xmlns:mc="http://schemas.openxmlformats.org/markup-compatibility/2006" xmlns:aink="http://schemas.microsoft.com/office/drawing/2016/ink" xmlns:am3d="http://schemas.microsoft.com/office/drawing/2017/model3d" xmlns:o="urn:schemas-microsoft-com:office:office" xmlns:r="http://schemas.openxmlformats.org/officeDocument/2006/relationships" xmlns:m="http://schemas.openxmlformats.org/officeDocument/2006/math" xmlns:v="urn:schemas-microsoft-com:vml" xmlns:wp14="http://schemas.microsoft.com/office/word/2010/wordprocessingDrawing" xmlns:wp="http://schemas.openxmlformats.org/drawingml/2006/wordprocessingDrawing" xmlns:w10="urn:schemas-microsoft-com:office:word" xmlns:w="http://schemas.openxmlformats.org/wordprocessingml/2006/main" xmlns:w14="http://schemas.microsoft.com/office/word/2010/wordml" xmlns:w15="http://schemas.microsoft.com/office/word/2012/wordml" xmlns:w16cid="http://schemas.microsoft.com/office/word/2016/wordml/cid" xmlns:w16se="http://schemas.microsoft.com/office/word/2015/wordml/symex" xmlns:wpg="http://schemas.microsoft.com/office/word/2010/wordprocessingGroup" xmlns:wpi="http://schemas.microsoft.com/office/word/2010/wordprocessingInk" xmlns:wne="http://schemas.microsoft.com/office/word/2006/wordml" xmlns:wps="http://schemas.microsoft.com/office/word/2010/wordprocessingShape" mc:Ignorable="w14 w15 w16se w16cid wp14">
+  <w:abstractNum w:abstractNumId="0" w15:restartNumberingAfterBreak="0">
     <w:nsid w:val="184D70A3"/>
     <w:multiLevelType w:val="multilevel"/>
     <w:tmpl w:val="5590DEC0"/>
@@ -1080,7 +1094,7 @@
       </w:rPr>
     </w:lvl>
   </w:abstractNum>
-  <w:abstractNum w:abstractNumId="1">
+  <w:abstractNum w:abstractNumId="1" w15:restartNumberingAfterBreak="0">
     <w:nsid w:val="373C3031"/>
     <w:multiLevelType w:val="multilevel"/>
     <w:tmpl w:val="A33475FA"/>
@@ -1220,7 +1234,7 @@
       </w:rPr>
     </w:lvl>
   </w:abstractNum>
-  <w:abstractNum w:abstractNumId="2">
+  <w:abstractNum w:abstractNumId="2" w15:restartNumberingAfterBreak="0">
     <w:nsid w:val="5E7C7C3B"/>
     <w:multiLevelType w:val="multilevel"/>
     <w:tmpl w:val="81200CA6"/>
@@ -1333,7 +1347,7 @@
       </w:pPr>
     </w:lvl>
   </w:abstractNum>
-  <w:abstractNum w:abstractNumId="3">
+  <w:abstractNum w:abstractNumId="3" w15:restartNumberingAfterBreak="0">
     <w:nsid w:val="6534532B"/>
     <w:multiLevelType w:val="multilevel"/>
     <w:tmpl w:val="11229594"/>
@@ -1473,7 +1487,7 @@
       </w:rPr>
     </w:lvl>
   </w:abstractNum>
-  <w:abstractNum w:abstractNumId="4">
+  <w:abstractNum w:abstractNumId="4" w15:restartNumberingAfterBreak="0">
     <w:nsid w:val="6A761024"/>
     <w:multiLevelType w:val="multilevel"/>
     <w:tmpl w:val="8356FEF0"/>
@@ -1613,7 +1627,7 @@
       </w:rPr>
     </w:lvl>
   </w:abstractNum>
-  <w:abstractNum w:abstractNumId="5">
+  <w:abstractNum w:abstractNumId="5" w15:restartNumberingAfterBreak="0">
     <w:nsid w:val="7F064C21"/>
     <w:multiLevelType w:val="multilevel"/>
     <w:tmpl w:val="912857EA"/>
@@ -1775,7 +1789,7 @@
 </file>
 
 <file path=word/styles.xml><?xml version="1.0" encoding="utf-8"?>
-<w:styles xmlns:mc="http://schemas.openxmlformats.org/markup-compatibility/2006" xmlns:r="http://schemas.openxmlformats.org/officeDocument/2006/relationships" xmlns:w="http://schemas.openxmlformats.org/wordprocessingml/2006/main" xmlns:w14="http://schemas.microsoft.com/office/word/2010/wordml" mc:Ignorable="w14">
+<w:styles xmlns:mc="http://schemas.openxmlformats.org/markup-compatibility/2006" xmlns:r="http://schemas.openxmlformats.org/officeDocument/2006/relationships" xmlns:w="http://schemas.openxmlformats.org/wordprocessingml/2006/main" xmlns:w14="http://schemas.microsoft.com/office/word/2010/wordml" xmlns:w15="http://schemas.microsoft.com/office/word/2012/wordml" xmlns:w16cid="http://schemas.microsoft.com/office/word/2016/wordml/cid" xmlns:w16se="http://schemas.microsoft.com/office/word/2015/wordml/symex" mc:Ignorable="w14 w15 w16se w16cid">
   <w:docDefaults>
     <w:rPrDefault>
       <w:rPr>
@@ -1787,147 +1801,384 @@
     </w:rPrDefault>
     <w:pPrDefault/>
   </w:docDefaults>
-  <w:latentStyles w:defLockedState="0" w:defUIPriority="99" w:defSemiHidden="1" w:defUnhideWhenUsed="1" w:defQFormat="0" w:count="267">
-    <w:lsdException w:name="Normal" w:semiHidden="0" w:uiPriority="0" w:unhideWhenUsed="0" w:qFormat="1"/>
-    <w:lsdException w:name="heading 1" w:semiHidden="0" w:uiPriority="9" w:unhideWhenUsed="0" w:qFormat="1"/>
-    <w:lsdException w:name="heading 2" w:uiPriority="9" w:qFormat="1"/>
-    <w:lsdException w:name="heading 3" w:uiPriority="0" w:qFormat="1"/>
-    <w:lsdException w:name="heading 4" w:uiPriority="9" w:qFormat="1"/>
-    <w:lsdException w:name="heading 5" w:uiPriority="9" w:qFormat="1"/>
-    <w:lsdException w:name="heading 6" w:uiPriority="9" w:qFormat="1"/>
-    <w:lsdException w:name="heading 7" w:uiPriority="9" w:qFormat="1"/>
-    <w:lsdException w:name="heading 8" w:uiPriority="9" w:qFormat="1"/>
-    <w:lsdException w:name="heading 9" w:uiPriority="9" w:qFormat="1"/>
-    <w:lsdException w:name="toc 1" w:uiPriority="39"/>
-    <w:lsdException w:name="toc 2" w:uiPriority="39"/>
-    <w:lsdException w:name="toc 3" w:uiPriority="39"/>
-    <w:lsdException w:name="toc 4" w:uiPriority="39"/>
-    <w:lsdException w:name="toc 5" w:uiPriority="39"/>
-    <w:lsdException w:name="toc 6" w:uiPriority="39"/>
-    <w:lsdException w:name="toc 7" w:uiPriority="39"/>
-    <w:lsdException w:name="toc 8" w:uiPriority="39"/>
-    <w:lsdException w:name="toc 9" w:uiPriority="39"/>
-    <w:lsdException w:name="caption" w:uiPriority="35" w:qFormat="1"/>
-    <w:lsdException w:name="Title" w:semiHidden="0" w:uiPriority="10" w:unhideWhenUsed="0" w:qFormat="1"/>
-    <w:lsdException w:name="Default Paragraph Font" w:uiPriority="1"/>
-    <w:lsdException w:name="Subtitle" w:semiHidden="0" w:uiPriority="11" w:unhideWhenUsed="0" w:qFormat="1"/>
-    <w:lsdException w:name="Strong" w:semiHidden="0" w:uiPriority="22" w:unhideWhenUsed="0" w:qFormat="1"/>
-    <w:lsdException w:name="Emphasis" w:semiHidden="0" w:uiPriority="0" w:unhideWhenUsed="0" w:qFormat="1"/>
-    <w:lsdException w:name="Normal (Web)" w:uiPriority="0"/>
-    <w:lsdException w:name="Table Grid" w:semiHidden="0" w:uiPriority="59" w:unhideWhenUsed="0"/>
-    <w:lsdException w:name="Placeholder Text" w:unhideWhenUsed="0"/>
-    <w:lsdException w:name="No Spacing" w:semiHidden="0" w:uiPriority="1" w:unhideWhenUsed="0" w:qFormat="1"/>
-    <w:lsdException w:name="Light Shading" w:semiHidden="0" w:uiPriority="60" w:unhideWhenUsed="0"/>
-    <w:lsdException w:name="Light List" w:semiHidden="0" w:uiPriority="61" w:unhideWhenUsed="0"/>
-    <w:lsdException w:name="Light Grid" w:semiHidden="0" w:uiPriority="62" w:unhideWhenUsed="0"/>
-    <w:lsdException w:name="Medium Shading 1" w:semiHidden="0" w:uiPriority="63" w:unhideWhenUsed="0"/>
-    <w:lsdException w:name="Medium Shading 2" w:semiHidden="0" w:uiPriority="64" w:unhideWhenUsed="0"/>
-    <w:lsdException w:name="Medium List 1" w:semiHidden="0" w:uiPriority="65" w:unhideWhenUsed="0"/>
-    <w:lsdException w:name="Medium List 2" w:semiHidden="0" w:uiPriority="66" w:unhideWhenUsed="0"/>
-    <w:lsdException w:name="Medium Grid 1" w:semiHidden="0" w:uiPriority="67" w:unhideWhenUsed="0"/>
-    <w:lsdException w:name="Medium Grid 2" w:semiHidden="0" w:uiPriority="68" w:unhideWhenUsed="0"/>
-    <w:lsdException w:name="Medium Grid 3" w:semiHidden="0" w:uiPriority="69" w:unhideWhenUsed="0"/>
-    <w:lsdException w:name="Dark List" w:semiHidden="0" w:uiPriority="70" w:unhideWhenUsed="0"/>
-    <w:lsdException w:name="Colorful Shading" w:semiHidden="0" w:uiPriority="71" w:unhideWhenUsed="0"/>
-    <w:lsdException w:name="Colorful List" w:semiHidden="0" w:uiPriority="72" w:unhideWhenUsed="0"/>
-    <w:lsdException w:name="Colorful Grid" w:semiHidden="0" w:uiPriority="73" w:unhideWhenUsed="0"/>
-    <w:lsdException w:name="Light Shading Accent 1" w:semiHidden="0" w:uiPriority="60" w:unhideWhenUsed="0"/>
-    <w:lsdException w:name="Light List Accent 1" w:semiHidden="0" w:uiPriority="61" w:unhideWhenUsed="0"/>
-    <w:lsdException w:name="Light Grid Accent 1" w:semiHidden="0" w:uiPriority="62" w:unhideWhenUsed="0"/>
-    <w:lsdException w:name="Medium Shading 1 Accent 1" w:semiHidden="0" w:uiPriority="63" w:unhideWhenUsed="0"/>
-    <w:lsdException w:name="Medium Shading 2 Accent 1" w:semiHidden="0" w:uiPriority="64" w:unhideWhenUsed="0"/>
-    <w:lsdException w:name="Medium List 1 Accent 1" w:semiHidden="0" w:uiPriority="65" w:unhideWhenUsed="0"/>
-    <w:lsdException w:name="Revision" w:unhideWhenUsed="0"/>
-    <w:lsdException w:name="List Paragraph" w:semiHidden="0" w:uiPriority="34" w:unhideWhenUsed="0" w:qFormat="1"/>
-    <w:lsdException w:name="Quote" w:semiHidden="0" w:uiPriority="29" w:unhideWhenUsed="0" w:qFormat="1"/>
-    <w:lsdException w:name="Intense Quote" w:semiHidden="0" w:uiPriority="30" w:unhideWhenUsed="0" w:qFormat="1"/>
-    <w:lsdException w:name="Medium List 2 Accent 1" w:semiHidden="0" w:uiPriority="66" w:unhideWhenUsed="0"/>
-    <w:lsdException w:name="Medium Grid 1 Accent 1" w:semiHidden="0" w:uiPriority="67" w:unhideWhenUsed="0"/>
-    <w:lsdException w:name="Medium Grid 2 Accent 1" w:semiHidden="0" w:uiPriority="68" w:unhideWhenUsed="0"/>
-    <w:lsdException w:name="Medium Grid 3 Accent 1" w:semiHidden="0" w:uiPriority="69" w:unhideWhenUsed="0"/>
-    <w:lsdException w:name="Dark List Accent 1" w:semiHidden="0" w:uiPriority="70" w:unhideWhenUsed="0"/>
-    <w:lsdException w:name="Colorful Shading Accent 1" w:semiHidden="0" w:uiPriority="71" w:unhideWhenUsed="0"/>
-    <w:lsdException w:name="Colorful List Accent 1" w:semiHidden="0" w:uiPriority="72" w:unhideWhenUsed="0"/>
-    <w:lsdException w:name="Colorful Grid Accent 1" w:semiHidden="0" w:uiPriority="73" w:unhideWhenUsed="0"/>
-    <w:lsdException w:name="Light Shading Accent 2" w:semiHidden="0" w:uiPriority="60" w:unhideWhenUsed="0"/>
-    <w:lsdException w:name="Light List Accent 2" w:semiHidden="0" w:uiPriority="61" w:unhideWhenUsed="0"/>
-    <w:lsdException w:name="Light Grid Accent 2" w:semiHidden="0" w:uiPriority="62" w:unhideWhenUsed="0"/>
-    <w:lsdException w:name="Medium Shading 1 Accent 2" w:semiHidden="0" w:uiPriority="63" w:unhideWhenUsed="0"/>
-    <w:lsdException w:name="Medium Shading 2 Accent 2" w:semiHidden="0" w:uiPriority="64" w:unhideWhenUsed="0"/>
-    <w:lsdException w:name="Medium List 1 Accent 2" w:semiHidden="0" w:uiPriority="65" w:unhideWhenUsed="0"/>
-    <w:lsdException w:name="Medium List 2 Accent 2" w:semiHidden="0" w:uiPriority="66" w:unhideWhenUsed="0"/>
-    <w:lsdException w:name="Medium Grid 1 Accent 2" w:semiHidden="0" w:uiPriority="67" w:unhideWhenUsed="0"/>
-    <w:lsdException w:name="Medium Grid 2 Accent 2" w:semiHidden="0" w:uiPriority="68" w:unhideWhenUsed="0"/>
-    <w:lsdException w:name="Medium Grid 3 Accent 2" w:semiHidden="0" w:uiPriority="69" w:unhideWhenUsed="0"/>
-    <w:lsdException w:name="Dark List Accent 2" w:semiHidden="0" w:uiPriority="70" w:unhideWhenUsed="0"/>
-    <w:lsdException w:name="Colorful Shading Accent 2" w:semiHidden="0" w:uiPriority="71" w:unhideWhenUsed="0"/>
-    <w:lsdException w:name="Colorful List Accent 2" w:semiHidden="0" w:uiPriority="72" w:unhideWhenUsed="0"/>
-    <w:lsdException w:name="Colorful Grid Accent 2" w:semiHidden="0" w:uiPriority="73" w:unhideWhenUsed="0"/>
-    <w:lsdException w:name="Light Shading Accent 3" w:semiHidden="0" w:uiPriority="60" w:unhideWhenUsed="0"/>
-    <w:lsdException w:name="Light List Accent 3" w:semiHidden="0" w:uiPriority="61" w:unhideWhenUsed="0"/>
-    <w:lsdException w:name="Light Grid Accent 3" w:semiHidden="0" w:uiPriority="62" w:unhideWhenUsed="0"/>
-    <w:lsdException w:name="Medium Shading 1 Accent 3" w:semiHidden="0" w:uiPriority="63" w:unhideWhenUsed="0"/>
-    <w:lsdException w:name="Medium Shading 2 Accent 3" w:semiHidden="0" w:uiPriority="64" w:unhideWhenUsed="0"/>
-    <w:lsdException w:name="Medium List 1 Accent 3" w:semiHidden="0" w:uiPriority="65" w:unhideWhenUsed="0"/>
-    <w:lsdException w:name="Medium List 2 Accent 3" w:semiHidden="0" w:uiPriority="66" w:unhideWhenUsed="0"/>
-    <w:lsdException w:name="Medium Grid 1 Accent 3" w:semiHidden="0" w:uiPriority="67" w:unhideWhenUsed="0"/>
-    <w:lsdException w:name="Medium Grid 2 Accent 3" w:semiHidden="0" w:uiPriority="68" w:unhideWhenUsed="0"/>
-    <w:lsdException w:name="Medium Grid 3 Accent 3" w:semiHidden="0" w:uiPriority="69" w:unhideWhenUsed="0"/>
-    <w:lsdException w:name="Dark List Accent 3" w:semiHidden="0" w:uiPriority="70" w:unhideWhenUsed="0"/>
-    <w:lsdException w:name="Colorful Shading Accent 3" w:semiHidden="0" w:uiPriority="71" w:unhideWhenUsed="0"/>
-    <w:lsdException w:name="Colorful List Accent 3" w:semiHidden="0" w:uiPriority="72" w:unhideWhenUsed="0"/>
-    <w:lsdException w:name="Colorful Grid Accent 3" w:semiHidden="0" w:uiPriority="73" w:unhideWhenUsed="0"/>
-    <w:lsdException w:name="Light Shading Accent 4" w:semiHidden="0" w:uiPriority="60" w:unhideWhenUsed="0"/>
-    <w:lsdException w:name="Light List Accent 4" w:semiHidden="0" w:uiPriority="61" w:unhideWhenUsed="0"/>
-    <w:lsdException w:name="Light Grid Accent 4" w:semiHidden="0" w:uiPriority="62" w:unhideWhenUsed="0"/>
-    <w:lsdException w:name="Medium Shading 1 Accent 4" w:semiHidden="0" w:uiPriority="63" w:unhideWhenUsed="0"/>
-    <w:lsdException w:name="Medium Shading 2 Accent 4" w:semiHidden="0" w:uiPriority="64" w:unhideWhenUsed="0"/>
-    <w:lsdException w:name="Medium List 1 Accent 4" w:semiHidden="0" w:uiPriority="65" w:unhideWhenUsed="0"/>
-    <w:lsdException w:name="Medium List 2 Accent 4" w:semiHidden="0" w:uiPriority="66" w:unhideWhenUsed="0"/>
-    <w:lsdException w:name="Medium Grid 1 Accent 4" w:semiHidden="0" w:uiPriority="67" w:unhideWhenUsed="0"/>
-    <w:lsdException w:name="Medium Grid 2 Accent 4" w:semiHidden="0" w:uiPriority="68" w:unhideWhenUsed="0"/>
-    <w:lsdException w:name="Medium Grid 3 Accent 4" w:semiHidden="0" w:uiPriority="69" w:unhideWhenUsed="0"/>
-    <w:lsdException w:name="Dark List Accent 4" w:semiHidden="0" w:uiPriority="70" w:unhideWhenUsed="0"/>
-    <w:lsdException w:name="Colorful Shading Accent 4" w:semiHidden="0" w:uiPriority="71" w:unhideWhenUsed="0"/>
-    <w:lsdException w:name="Colorful List Accent 4" w:semiHidden="0" w:uiPriority="72" w:unhideWhenUsed="0"/>
-    <w:lsdException w:name="Colorful Grid Accent 4" w:semiHidden="0" w:uiPriority="73" w:unhideWhenUsed="0"/>
-    <w:lsdException w:name="Light Shading Accent 5" w:semiHidden="0" w:uiPriority="60" w:unhideWhenUsed="0"/>
-    <w:lsdException w:name="Light List Accent 5" w:semiHidden="0" w:uiPriority="61" w:unhideWhenUsed="0"/>
-    <w:lsdException w:name="Light Grid Accent 5" w:semiHidden="0" w:uiPriority="62" w:unhideWhenUsed="0"/>
-    <w:lsdException w:name="Medium Shading 1 Accent 5" w:semiHidden="0" w:uiPriority="63" w:unhideWhenUsed="0"/>
-    <w:lsdException w:name="Medium Shading 2 Accent 5" w:semiHidden="0" w:uiPriority="64" w:unhideWhenUsed="0"/>
-    <w:lsdException w:name="Medium List 1 Accent 5" w:semiHidden="0" w:uiPriority="65" w:unhideWhenUsed="0"/>
-    <w:lsdException w:name="Medium List 2 Accent 5" w:semiHidden="0" w:uiPriority="66" w:unhideWhenUsed="0"/>
-    <w:lsdException w:name="Medium Grid 1 Accent 5" w:semiHidden="0" w:uiPriority="67" w:unhideWhenUsed="0"/>
-    <w:lsdException w:name="Medium Grid 2 Accent 5" w:semiHidden="0" w:uiPriority="68" w:unhideWhenUsed="0"/>
-    <w:lsdException w:name="Medium Grid 3 Accent 5" w:semiHidden="0" w:uiPriority="69" w:unhideWhenUsed="0"/>
-    <w:lsdException w:name="Dark List Accent 5" w:semiHidden="0" w:uiPriority="70" w:unhideWhenUsed="0"/>
-    <w:lsdException w:name="Colorful Shading Accent 5" w:semiHidden="0" w:uiPriority="71" w:unhideWhenUsed="0"/>
-    <w:lsdException w:name="Colorful List Accent 5" w:semiHidden="0" w:uiPriority="72" w:unhideWhenUsed="0"/>
-    <w:lsdException w:name="Colorful Grid Accent 5" w:semiHidden="0" w:uiPriority="73" w:unhideWhenUsed="0"/>
-    <w:lsdException w:name="Light Shading Accent 6" w:semiHidden="0" w:uiPriority="60" w:unhideWhenUsed="0"/>
-    <w:lsdException w:name="Light List Accent 6" w:semiHidden="0" w:uiPriority="61" w:unhideWhenUsed="0"/>
-    <w:lsdException w:name="Light Grid Accent 6" w:semiHidden="0" w:uiPriority="62" w:unhideWhenUsed="0"/>
-    <w:lsdException w:name="Medium Shading 1 Accent 6" w:semiHidden="0" w:uiPriority="63" w:unhideWhenUsed="0"/>
-    <w:lsdException w:name="Medium Shading 2 Accent 6" w:semiHidden="0" w:uiPriority="64" w:unhideWhenUsed="0"/>
-    <w:lsdException w:name="Medium List 1 Accent 6" w:semiHidden="0" w:uiPriority="65" w:unhideWhenUsed="0"/>
-    <w:lsdException w:name="Medium List 2 Accent 6" w:semiHidden="0" w:uiPriority="66" w:unhideWhenUsed="0"/>
-    <w:lsdException w:name="Medium Grid 1 Accent 6" w:semiHidden="0" w:uiPriority="67" w:unhideWhenUsed="0"/>
-    <w:lsdException w:name="Medium Grid 2 Accent 6" w:semiHidden="0" w:uiPriority="68" w:unhideWhenUsed="0"/>
-    <w:lsdException w:name="Medium Grid 3 Accent 6" w:semiHidden="0" w:uiPriority="69" w:unhideWhenUsed="0"/>
-    <w:lsdException w:name="Dark List Accent 6" w:semiHidden="0" w:uiPriority="70" w:unhideWhenUsed="0"/>
-    <w:lsdException w:name="Colorful Shading Accent 6" w:semiHidden="0" w:uiPriority="71" w:unhideWhenUsed="0"/>
-    <w:lsdException w:name="Colorful List Accent 6" w:semiHidden="0" w:uiPriority="72" w:unhideWhenUsed="0"/>
-    <w:lsdException w:name="Colorful Grid Accent 6" w:semiHidden="0" w:uiPriority="73" w:unhideWhenUsed="0"/>
-    <w:lsdException w:name="Subtle Emphasis" w:semiHidden="0" w:uiPriority="19" w:unhideWhenUsed="0" w:qFormat="1"/>
-    <w:lsdException w:name="Intense Emphasis" w:semiHidden="0" w:uiPriority="21" w:unhideWhenUsed="0" w:qFormat="1"/>
-    <w:lsdException w:name="Subtle Reference" w:semiHidden="0" w:uiPriority="31" w:unhideWhenUsed="0" w:qFormat="1"/>
-    <w:lsdException w:name="Intense Reference" w:semiHidden="0" w:uiPriority="32" w:unhideWhenUsed="0" w:qFormat="1"/>
-    <w:lsdException w:name="Book Title" w:semiHidden="0" w:uiPriority="33" w:unhideWhenUsed="0" w:qFormat="1"/>
-    <w:lsdException w:name="Bibliography" w:uiPriority="37"/>
-    <w:lsdException w:name="TOC Heading" w:uiPriority="39" w:qFormat="1"/>
+  <w:latentStyles w:defLockedState="0" w:defUIPriority="99" w:defSemiHidden="0" w:defUnhideWhenUsed="0" w:defQFormat="0" w:count="375">
+    <w:lsdException w:name="Normal" w:uiPriority="0" w:qFormat="1"/>
+    <w:lsdException w:name="heading 1" w:uiPriority="9" w:qFormat="1"/>
+    <w:lsdException w:name="heading 2" w:semiHidden="1" w:uiPriority="9" w:unhideWhenUsed="1" w:qFormat="1"/>
+    <w:lsdException w:name="heading 3" w:semiHidden="1" w:uiPriority="0" w:unhideWhenUsed="1" w:qFormat="1"/>
+    <w:lsdException w:name="heading 4" w:semiHidden="1" w:uiPriority="9" w:unhideWhenUsed="1" w:qFormat="1"/>
+    <w:lsdException w:name="heading 5" w:semiHidden="1" w:uiPriority="9" w:unhideWhenUsed="1" w:qFormat="1"/>
+    <w:lsdException w:name="heading 6" w:semiHidden="1" w:uiPriority="9" w:unhideWhenUsed="1" w:qFormat="1"/>
+    <w:lsdException w:name="heading 7" w:semiHidden="1" w:uiPriority="9" w:unhideWhenUsed="1" w:qFormat="1"/>
+    <w:lsdException w:name="heading 8" w:semiHidden="1" w:uiPriority="9" w:unhideWhenUsed="1" w:qFormat="1"/>
+    <w:lsdException w:name="heading 9" w:semiHidden="1" w:uiPriority="9" w:unhideWhenUsed="1" w:qFormat="1"/>
+    <w:lsdException w:name="index 1" w:semiHidden="1" w:unhideWhenUsed="1"/>
+    <w:lsdException w:name="index 2" w:semiHidden="1" w:unhideWhenUsed="1"/>
+    <w:lsdException w:name="index 3" w:semiHidden="1" w:unhideWhenUsed="1"/>
+    <w:lsdException w:name="index 4" w:semiHidden="1" w:unhideWhenUsed="1"/>
+    <w:lsdException w:name="index 5" w:semiHidden="1" w:unhideWhenUsed="1"/>
+    <w:lsdException w:name="index 6" w:semiHidden="1" w:unhideWhenUsed="1"/>
+    <w:lsdException w:name="index 7" w:semiHidden="1" w:unhideWhenUsed="1"/>
+    <w:lsdException w:name="index 8" w:semiHidden="1" w:unhideWhenUsed="1"/>
+    <w:lsdException w:name="index 9" w:semiHidden="1" w:unhideWhenUsed="1"/>
+    <w:lsdException w:name="toc 1" w:semiHidden="1" w:uiPriority="39" w:unhideWhenUsed="1"/>
+    <w:lsdException w:name="toc 2" w:semiHidden="1" w:uiPriority="39" w:unhideWhenUsed="1"/>
+    <w:lsdException w:name="toc 3" w:semiHidden="1" w:uiPriority="39" w:unhideWhenUsed="1"/>
+    <w:lsdException w:name="toc 4" w:semiHidden="1" w:uiPriority="39" w:unhideWhenUsed="1"/>
+    <w:lsdException w:name="toc 5" w:semiHidden="1" w:uiPriority="39" w:unhideWhenUsed="1"/>
+    <w:lsdException w:name="toc 6" w:semiHidden="1" w:uiPriority="39" w:unhideWhenUsed="1"/>
+    <w:lsdException w:name="toc 7" w:semiHidden="1" w:uiPriority="39" w:unhideWhenUsed="1"/>
+    <w:lsdException w:name="toc 8" w:semiHidden="1" w:uiPriority="39" w:unhideWhenUsed="1"/>
+    <w:lsdException w:name="toc 9" w:semiHidden="1" w:uiPriority="39" w:unhideWhenUsed="1"/>
+    <w:lsdException w:name="Normal Indent" w:semiHidden="1" w:unhideWhenUsed="1"/>
+    <w:lsdException w:name="footnote text" w:semiHidden="1" w:unhideWhenUsed="1"/>
+    <w:lsdException w:name="annotation text" w:semiHidden="1" w:unhideWhenUsed="1"/>
+    <w:lsdException w:name="header" w:semiHidden="1" w:unhideWhenUsed="1"/>
+    <w:lsdException w:name="footer" w:semiHidden="1" w:unhideWhenUsed="1"/>
+    <w:lsdException w:name="index heading" w:semiHidden="1" w:unhideWhenUsed="1"/>
+    <w:lsdException w:name="caption" w:semiHidden="1" w:uiPriority="35" w:unhideWhenUsed="1" w:qFormat="1"/>
+    <w:lsdException w:name="table of figures" w:semiHidden="1" w:unhideWhenUsed="1"/>
+    <w:lsdException w:name="envelope address" w:semiHidden="1" w:unhideWhenUsed="1"/>
+    <w:lsdException w:name="envelope return" w:semiHidden="1" w:unhideWhenUsed="1"/>
+    <w:lsdException w:name="footnote reference" w:semiHidden="1" w:unhideWhenUsed="1"/>
+    <w:lsdException w:name="annotation reference" w:semiHidden="1" w:unhideWhenUsed="1"/>
+    <w:lsdException w:name="line number" w:semiHidden="1" w:unhideWhenUsed="1"/>
+    <w:lsdException w:name="page number" w:semiHidden="1" w:unhideWhenUsed="1"/>
+    <w:lsdException w:name="endnote reference" w:semiHidden="1" w:unhideWhenUsed="1"/>
+    <w:lsdException w:name="endnote text" w:semiHidden="1" w:unhideWhenUsed="1"/>
+    <w:lsdException w:name="table of authorities" w:semiHidden="1" w:unhideWhenUsed="1"/>
+    <w:lsdException w:name="macro" w:semiHidden="1" w:unhideWhenUsed="1"/>
+    <w:lsdException w:name="toa heading" w:semiHidden="1" w:unhideWhenUsed="1"/>
+    <w:lsdException w:name="List" w:semiHidden="1" w:unhideWhenUsed="1"/>
+    <w:lsdException w:name="List Bullet" w:semiHidden="1" w:unhideWhenUsed="1"/>
+    <w:lsdException w:name="List Number" w:semiHidden="1" w:unhideWhenUsed="1"/>
+    <w:lsdException w:name="List 2" w:semiHidden="1" w:unhideWhenUsed="1"/>
+    <w:lsdException w:name="List 3" w:semiHidden="1" w:unhideWhenUsed="1"/>
+    <w:lsdException w:name="List 4" w:semiHidden="1" w:unhideWhenUsed="1"/>
+    <w:lsdException w:name="List 5" w:semiHidden="1" w:unhideWhenUsed="1"/>
+    <w:lsdException w:name="List Bullet 2" w:semiHidden="1" w:unhideWhenUsed="1"/>
+    <w:lsdException w:name="List Bullet 3" w:semiHidden="1" w:unhideWhenUsed="1"/>
+    <w:lsdException w:name="List Bullet 4" w:semiHidden="1" w:unhideWhenUsed="1"/>
+    <w:lsdException w:name="List Bullet 5" w:semiHidden="1" w:unhideWhenUsed="1"/>
+    <w:lsdException w:name="List Number 2" w:semiHidden="1" w:unhideWhenUsed="1"/>
+    <w:lsdException w:name="List Number 3" w:semiHidden="1" w:unhideWhenUsed="1"/>
+    <w:lsdException w:name="List Number 4" w:semiHidden="1" w:unhideWhenUsed="1"/>
+    <w:lsdException w:name="List Number 5" w:semiHidden="1" w:unhideWhenUsed="1"/>
+    <w:lsdException w:name="Title" w:uiPriority="10" w:qFormat="1"/>
+    <w:lsdException w:name="Closing" w:semiHidden="1" w:unhideWhenUsed="1"/>
+    <w:lsdException w:name="Signature" w:semiHidden="1" w:unhideWhenUsed="1"/>
+    <w:lsdException w:name="Default Paragraph Font" w:semiHidden="1" w:uiPriority="1" w:unhideWhenUsed="1"/>
+    <w:lsdException w:name="Body Text" w:semiHidden="1" w:unhideWhenUsed="1"/>
+    <w:lsdException w:name="Body Text Indent" w:semiHidden="1" w:unhideWhenUsed="1"/>
+    <w:lsdException w:name="List Continue" w:semiHidden="1" w:unhideWhenUsed="1"/>
+    <w:lsdException w:name="List Continue 2" w:semiHidden="1" w:unhideWhenUsed="1"/>
+    <w:lsdException w:name="List Continue 3" w:semiHidden="1" w:unhideWhenUsed="1"/>
+    <w:lsdException w:name="List Continue 4" w:semiHidden="1" w:unhideWhenUsed="1"/>
+    <w:lsdException w:name="List Continue 5" w:semiHidden="1" w:unhideWhenUsed="1"/>
+    <w:lsdException w:name="Message Header" w:semiHidden="1" w:unhideWhenUsed="1"/>
+    <w:lsdException w:name="Subtitle" w:uiPriority="11" w:qFormat="1"/>
+    <w:lsdException w:name="Salutation" w:semiHidden="1" w:unhideWhenUsed="1"/>
+    <w:lsdException w:name="Date" w:semiHidden="1" w:unhideWhenUsed="1"/>
+    <w:lsdException w:name="Body Text First Indent" w:semiHidden="1" w:unhideWhenUsed="1"/>
+    <w:lsdException w:name="Body Text First Indent 2" w:semiHidden="1" w:unhideWhenUsed="1"/>
+    <w:lsdException w:name="Note Heading" w:semiHidden="1" w:unhideWhenUsed="1"/>
+    <w:lsdException w:name="Body Text 2" w:semiHidden="1" w:unhideWhenUsed="1"/>
+    <w:lsdException w:name="Body Text 3" w:semiHidden="1" w:unhideWhenUsed="1"/>
+    <w:lsdException w:name="Body Text Indent 2" w:semiHidden="1" w:unhideWhenUsed="1"/>
+    <w:lsdException w:name="Body Text Indent 3" w:semiHidden="1" w:unhideWhenUsed="1"/>
+    <w:lsdException w:name="Block Text" w:semiHidden="1" w:unhideWhenUsed="1"/>
+    <w:lsdException w:name="Hyperlink" w:semiHidden="1" w:unhideWhenUsed="1"/>
+    <w:lsdException w:name="FollowedHyperlink" w:semiHidden="1" w:unhideWhenUsed="1"/>
+    <w:lsdException w:name="Strong" w:uiPriority="22" w:qFormat="1"/>
+    <w:lsdException w:name="Emphasis" w:uiPriority="0" w:qFormat="1"/>
+    <w:lsdException w:name="Document Map" w:semiHidden="1" w:unhideWhenUsed="1"/>
+    <w:lsdException w:name="Plain Text" w:semiHidden="1" w:unhideWhenUsed="1"/>
+    <w:lsdException w:name="E-mail Signature" w:semiHidden="1" w:unhideWhenUsed="1"/>
+    <w:lsdException w:name="HTML Top of Form" w:semiHidden="1" w:unhideWhenUsed="1"/>
+    <w:lsdException w:name="HTML Bottom of Form" w:semiHidden="1" w:unhideWhenUsed="1"/>
+    <w:lsdException w:name="Normal (Web)" w:semiHidden="1" w:uiPriority="0" w:unhideWhenUsed="1"/>
+    <w:lsdException w:name="HTML Acronym" w:semiHidden="1" w:unhideWhenUsed="1"/>
+    <w:lsdException w:name="HTML Address" w:semiHidden="1" w:unhideWhenUsed="1"/>
+    <w:lsdException w:name="HTML Cite" w:semiHidden="1" w:unhideWhenUsed="1"/>
+    <w:lsdException w:name="HTML Code" w:semiHidden="1" w:unhideWhenUsed="1"/>
+    <w:lsdException w:name="HTML Definition" w:semiHidden="1" w:unhideWhenUsed="1"/>
+    <w:lsdException w:name="HTML Keyboard" w:semiHidden="1" w:unhideWhenUsed="1"/>
+    <w:lsdException w:name="HTML Preformatted" w:semiHidden="1" w:unhideWhenUsed="1"/>
+    <w:lsdException w:name="HTML Sample" w:semiHidden="1" w:unhideWhenUsed="1"/>
+    <w:lsdException w:name="HTML Typewriter" w:semiHidden="1" w:unhideWhenUsed="1"/>
+    <w:lsdException w:name="HTML Variable" w:semiHidden="1" w:unhideWhenUsed="1"/>
+    <w:lsdException w:name="Normal Table" w:semiHidden="1" w:unhideWhenUsed="1"/>
+    <w:lsdException w:name="annotation subject" w:semiHidden="1" w:unhideWhenUsed="1"/>
+    <w:lsdException w:name="No List" w:semiHidden="1" w:unhideWhenUsed="1"/>
+    <w:lsdException w:name="Outline List 1" w:semiHidden="1" w:unhideWhenUsed="1"/>
+    <w:lsdException w:name="Outline List 2" w:semiHidden="1" w:unhideWhenUsed="1"/>
+    <w:lsdException w:name="Outline List 3" w:semiHidden="1" w:unhideWhenUsed="1"/>
+    <w:lsdException w:name="Table Simple 1" w:semiHidden="1" w:unhideWhenUsed="1"/>
+    <w:lsdException w:name="Table Simple 2" w:semiHidden="1" w:unhideWhenUsed="1"/>
+    <w:lsdException w:name="Table Simple 3" w:semiHidden="1" w:unhideWhenUsed="1"/>
+    <w:lsdException w:name="Table Classic 1" w:semiHidden="1" w:unhideWhenUsed="1"/>
+    <w:lsdException w:name="Table Classic 2" w:semiHidden="1" w:unhideWhenUsed="1"/>
+    <w:lsdException w:name="Table Classic 3" w:semiHidden="1" w:unhideWhenUsed="1"/>
+    <w:lsdException w:name="Table Classic 4" w:semiHidden="1" w:unhideWhenUsed="1"/>
+    <w:lsdException w:name="Table Colorful 1" w:semiHidden="1" w:unhideWhenUsed="1"/>
+    <w:lsdException w:name="Table Colorful 2" w:semiHidden="1" w:unhideWhenUsed="1"/>
+    <w:lsdException w:name="Table Colorful 3" w:semiHidden="1" w:unhideWhenUsed="1"/>
+    <w:lsdException w:name="Table Columns 1" w:semiHidden="1" w:unhideWhenUsed="1"/>
+    <w:lsdException w:name="Table Columns 2" w:semiHidden="1" w:unhideWhenUsed="1"/>
+    <w:lsdException w:name="Table Columns 3" w:semiHidden="1" w:unhideWhenUsed="1"/>
+    <w:lsdException w:name="Table Columns 4" w:semiHidden="1" w:unhideWhenUsed="1"/>
+    <w:lsdException w:name="Table Columns 5" w:semiHidden="1" w:unhideWhenUsed="1"/>
+    <w:lsdException w:name="Table Grid 1" w:semiHidden="1" w:unhideWhenUsed="1"/>
+    <w:lsdException w:name="Table Grid 2" w:semiHidden="1" w:unhideWhenUsed="1"/>
+    <w:lsdException w:name="Table Grid 3" w:semiHidden="1" w:unhideWhenUsed="1"/>
+    <w:lsdException w:name="Table Grid 4" w:semiHidden="1" w:unhideWhenUsed="1"/>
+    <w:lsdException w:name="Table Grid 5" w:semiHidden="1" w:unhideWhenUsed="1"/>
+    <w:lsdException w:name="Table Grid 6" w:semiHidden="1" w:unhideWhenUsed="1"/>
+    <w:lsdException w:name="Table Grid 7" w:semiHidden="1" w:unhideWhenUsed="1"/>
+    <w:lsdException w:name="Table Grid 8" w:semiHidden="1" w:unhideWhenUsed="1"/>
+    <w:lsdException w:name="Table List 1" w:semiHidden="1" w:unhideWhenUsed="1"/>
+    <w:lsdException w:name="Table List 2" w:semiHidden="1" w:unhideWhenUsed="1"/>
+    <w:lsdException w:name="Table List 3" w:semiHidden="1" w:unhideWhenUsed="1"/>
+    <w:lsdException w:name="Table List 4" w:semiHidden="1" w:unhideWhenUsed="1"/>
+    <w:lsdException w:name="Table List 5" w:semiHidden="1" w:unhideWhenUsed="1"/>
+    <w:lsdException w:name="Table List 6" w:semiHidden="1" w:unhideWhenUsed="1"/>
+    <w:lsdException w:name="Table List 7" w:semiHidden="1" w:unhideWhenUsed="1"/>
+    <w:lsdException w:name="Table List 8" w:semiHidden="1" w:unhideWhenUsed="1"/>
+    <w:lsdException w:name="Table 3D effects 1" w:semiHidden="1" w:unhideWhenUsed="1"/>
+    <w:lsdException w:name="Table 3D effects 2" w:semiHidden="1" w:unhideWhenUsed="1"/>
+    <w:lsdException w:name="Table 3D effects 3" w:semiHidden="1" w:unhideWhenUsed="1"/>
+    <w:lsdException w:name="Table Contemporary" w:semiHidden="1" w:unhideWhenUsed="1"/>
+    <w:lsdException w:name="Table Elegant" w:semiHidden="1" w:unhideWhenUsed="1"/>
+    <w:lsdException w:name="Table Professional" w:semiHidden="1" w:unhideWhenUsed="1"/>
+    <w:lsdException w:name="Table Subtle 1" w:semiHidden="1" w:unhideWhenUsed="1"/>
+    <w:lsdException w:name="Table Subtle 2" w:semiHidden="1" w:unhideWhenUsed="1"/>
+    <w:lsdException w:name="Table Web 1" w:semiHidden="1" w:unhideWhenUsed="1"/>
+    <w:lsdException w:name="Table Web 2" w:semiHidden="1" w:unhideWhenUsed="1"/>
+    <w:lsdException w:name="Table Web 3" w:semiHidden="1" w:unhideWhenUsed="1"/>
+    <w:lsdException w:name="Balloon Text" w:semiHidden="1" w:unhideWhenUsed="1"/>
+    <w:lsdException w:name="Table Grid" w:semiHidden="1" w:uiPriority="59" w:unhideWhenUsed="1"/>
+    <w:lsdException w:name="Table Theme" w:semiHidden="1" w:unhideWhenUsed="1"/>
+    <w:lsdException w:name="Placeholder Text" w:semiHidden="1"/>
+    <w:lsdException w:name="No Spacing" w:uiPriority="1" w:qFormat="1"/>
+    <w:lsdException w:name="Light Shading" w:uiPriority="60"/>
+    <w:lsdException w:name="Light List" w:uiPriority="61"/>
+    <w:lsdException w:name="Light Grid" w:uiPriority="62"/>
+    <w:lsdException w:name="Medium Shading 1" w:uiPriority="63"/>
+    <w:lsdException w:name="Medium Shading 2" w:uiPriority="64"/>
+    <w:lsdException w:name="Medium List 1" w:uiPriority="65"/>
+    <w:lsdException w:name="Medium List 2" w:uiPriority="66"/>
+    <w:lsdException w:name="Medium Grid 1" w:uiPriority="67"/>
+    <w:lsdException w:name="Medium Grid 2" w:uiPriority="68"/>
+    <w:lsdException w:name="Medium Grid 3" w:uiPriority="69"/>
+    <w:lsdException w:name="Dark List" w:uiPriority="70"/>
+    <w:lsdException w:name="Colorful Shading" w:uiPriority="71"/>
+    <w:lsdException w:name="Colorful List" w:uiPriority="72"/>
+    <w:lsdException w:name="Colorful Grid" w:uiPriority="73"/>
+    <w:lsdException w:name="Light Shading Accent 1" w:uiPriority="60"/>
+    <w:lsdException w:name="Light List Accent 1" w:uiPriority="61"/>
+    <w:lsdException w:name="Light Grid Accent 1" w:uiPriority="62"/>
+    <w:lsdException w:name="Medium Shading 1 Accent 1" w:uiPriority="63"/>
+    <w:lsdException w:name="Medium Shading 2 Accent 1" w:uiPriority="64"/>
+    <w:lsdException w:name="Medium List 1 Accent 1" w:uiPriority="65"/>
+    <w:lsdException w:name="Revision" w:semiHidden="1"/>
+    <w:lsdException w:name="List Paragraph" w:uiPriority="34" w:qFormat="1"/>
+    <w:lsdException w:name="Quote" w:uiPriority="29" w:qFormat="1"/>
+    <w:lsdException w:name="Intense Quote" w:uiPriority="30" w:qFormat="1"/>
+    <w:lsdException w:name="Medium List 2 Accent 1" w:uiPriority="66"/>
+    <w:lsdException w:name="Medium Grid 1 Accent 1" w:uiPriority="67"/>
+    <w:lsdException w:name="Medium Grid 2 Accent 1" w:uiPriority="68"/>
+    <w:lsdException w:name="Medium Grid 3 Accent 1" w:uiPriority="69"/>
+    <w:lsdException w:name="Dark List Accent 1" w:uiPriority="70"/>
+    <w:lsdException w:name="Colorful Shading Accent 1" w:uiPriority="71"/>
+    <w:lsdException w:name="Colorful List Accent 1" w:uiPriority="72"/>
+    <w:lsdException w:name="Colorful Grid Accent 1" w:uiPriority="73"/>
+    <w:lsdException w:name="Light Shading Accent 2" w:uiPriority="60"/>
+    <w:lsdException w:name="Light List Accent 2" w:uiPriority="61"/>
+    <w:lsdException w:name="Light Grid Accent 2" w:uiPriority="62"/>
+    <w:lsdException w:name="Medium Shading 1 Accent 2" w:uiPriority="63"/>
+    <w:lsdException w:name="Medium Shading 2 Accent 2" w:uiPriority="64"/>
+    <w:lsdException w:name="Medium List 1 Accent 2" w:uiPriority="65"/>
+    <w:lsdException w:name="Medium List 2 Accent 2" w:uiPriority="66"/>
+    <w:lsdException w:name="Medium Grid 1 Accent 2" w:uiPriority="67"/>
+    <w:lsdException w:name="Medium Grid 2 Accent 2" w:uiPriority="68"/>
+    <w:lsdException w:name="Medium Grid 3 Accent 2" w:uiPriority="69"/>
+    <w:lsdException w:name="Dark List Accent 2" w:uiPriority="70"/>
+    <w:lsdException w:name="Colorful Shading Accent 2" w:uiPriority="71"/>
+    <w:lsdException w:name="Colorful List Accent 2" w:uiPriority="72"/>
+    <w:lsdException w:name="Colorful Grid Accent 2" w:uiPriority="73"/>
+    <w:lsdException w:name="Light Shading Accent 3" w:uiPriority="60"/>
+    <w:lsdException w:name="Light List Accent 3" w:uiPriority="61"/>
+    <w:lsdException w:name="Light Grid Accent 3" w:uiPriority="62"/>
+    <w:lsdException w:name="Medium Shading 1 Accent 3" w:uiPriority="63"/>
+    <w:lsdException w:name="Medium Shading 2 Accent 3" w:uiPriority="64"/>
+    <w:lsdException w:name="Medium List 1 Accent 3" w:uiPriority="65"/>
+    <w:lsdException w:name="Medium List 2 Accent 3" w:uiPriority="66"/>
+    <w:lsdException w:name="Medium Grid 1 Accent 3" w:uiPriority="67"/>
+    <w:lsdException w:name="Medium Grid 2 Accent 3" w:uiPriority="68"/>
+    <w:lsdException w:name="Medium Grid 3 Accent 3" w:uiPriority="69"/>
+    <w:lsdException w:name="Dark List Accent 3" w:uiPriority="70"/>
+    <w:lsdException w:name="Colorful Shading Accent 3" w:uiPriority="71"/>
+    <w:lsdException w:name="Colorful List Accent 3" w:uiPriority="72"/>
+    <w:lsdException w:name="Colorful Grid Accent 3" w:uiPriority="73"/>
+    <w:lsdException w:name="Light Shading Accent 4" w:uiPriority="60"/>
+    <w:lsdException w:name="Light List Accent 4" w:uiPriority="61"/>
+    <w:lsdException w:name="Light Grid Accent 4" w:uiPriority="62"/>
+    <w:lsdException w:name="Medium Shading 1 Accent 4" w:uiPriority="63"/>
+    <w:lsdException w:name="Medium Shading 2 Accent 4" w:uiPriority="64"/>
+    <w:lsdException w:name="Medium List 1 Accent 4" w:uiPriority="65"/>
+    <w:lsdException w:name="Medium List 2 Accent 4" w:uiPriority="66"/>
+    <w:lsdException w:name="Medium Grid 1 Accent 4" w:uiPriority="67"/>
+    <w:lsdException w:name="Medium Grid 2 Accent 4" w:uiPriority="68"/>
+    <w:lsdException w:name="Medium Grid 3 Accent 4" w:uiPriority="69"/>
+    <w:lsdException w:name="Dark List Accent 4" w:uiPriority="70"/>
+    <w:lsdException w:name="Colorful Shading Accent 4" w:uiPriority="71"/>
+    <w:lsdException w:name="Colorful List Accent 4" w:uiPriority="72"/>
+    <w:lsdException w:name="Colorful Grid Accent 4" w:uiPriority="73"/>
+    <w:lsdException w:name="Light Shading Accent 5" w:uiPriority="60"/>
+    <w:lsdException w:name="Light List Accent 5" w:uiPriority="61"/>
+    <w:lsdException w:name="Light Grid Accent 5" w:uiPriority="62"/>
+    <w:lsdException w:name="Medium Shading 1 Accent 5" w:uiPriority="63"/>
+    <w:lsdException w:name="Medium Shading 2 Accent 5" w:uiPriority="64"/>
+    <w:lsdException w:name="Medium List 1 Accent 5" w:uiPriority="65"/>
+    <w:lsdException w:name="Medium List 2 Accent 5" w:uiPriority="66"/>
+    <w:lsdException w:name="Medium Grid 1 Accent 5" w:uiPriority="67"/>
+    <w:lsdException w:name="Medium Grid 2 Accent 5" w:uiPriority="68"/>
+    <w:lsdException w:name="Medium Grid 3 Accent 5" w:uiPriority="69"/>
+    <w:lsdException w:name="Dark List Accent 5" w:uiPriority="70"/>
+    <w:lsdException w:name="Colorful Shading Accent 5" w:uiPriority="71"/>
+    <w:lsdException w:name="Colorful List Accent 5" w:uiPriority="72"/>
+    <w:lsdException w:name="Colorful Grid Accent 5" w:uiPriority="73"/>
+    <w:lsdException w:name="Light Shading Accent 6" w:uiPriority="60"/>
+    <w:lsdException w:name="Light List Accent 6" w:uiPriority="61"/>
+    <w:lsdException w:name="Light Grid Accent 6" w:uiPriority="62"/>
+    <w:lsdException w:name="Medium Shading 1 Accent 6" w:uiPriority="63"/>
+    <w:lsdException w:name="Medium Shading 2 Accent 6" w:uiPriority="64"/>
+    <w:lsdException w:name="Medium List 1 Accent 6" w:uiPriority="65"/>
+    <w:lsdException w:name="Medium List 2 Accent 6" w:uiPriority="66"/>
+    <w:lsdException w:name="Medium Grid 1 Accent 6" w:uiPriority="67"/>
+    <w:lsdException w:name="Medium Grid 2 Accent 6" w:uiPriority="68"/>
+    <w:lsdException w:name="Medium Grid 3 Accent 6" w:uiPriority="69"/>
+    <w:lsdException w:name="Dark List Accent 6" w:uiPriority="70"/>
+    <w:lsdException w:name="Colorful Shading Accent 6" w:uiPriority="71"/>
+    <w:lsdException w:name="Colorful List Accent 6" w:uiPriority="72"/>
+    <w:lsdException w:name="Colorful Grid Accent 6" w:uiPriority="73"/>
+    <w:lsdException w:name="Subtle Emphasis" w:uiPriority="19" w:qFormat="1"/>
+    <w:lsdException w:name="Intense Emphasis" w:uiPriority="21" w:qFormat="1"/>
+    <w:lsdException w:name="Subtle Reference" w:uiPriority="31" w:qFormat="1"/>
+    <w:lsdException w:name="Intense Reference" w:uiPriority="32" w:qFormat="1"/>
+    <w:lsdException w:name="Book Title" w:uiPriority="33" w:qFormat="1"/>
+    <w:lsdException w:name="Bibliography" w:semiHidden="1" w:uiPriority="37" w:unhideWhenUsed="1"/>
+    <w:lsdException w:name="TOC Heading" w:semiHidden="1" w:uiPriority="39" w:unhideWhenUsed="1" w:qFormat="1"/>
+    <w:lsdException w:name="Plain Table 1" w:uiPriority="41"/>
+    <w:lsdException w:name="Plain Table 2" w:uiPriority="42"/>
+    <w:lsdException w:name="Plain Table 3" w:uiPriority="43"/>
+    <w:lsdException w:name="Plain Table 4" w:uiPriority="44"/>
+    <w:lsdException w:name="Plain Table 5" w:uiPriority="45"/>
+    <w:lsdException w:name="Grid Table Light" w:uiPriority="40"/>
+    <w:lsdException w:name="Grid Table 1 Light" w:uiPriority="46"/>
+    <w:lsdException w:name="Grid Table 2" w:uiPriority="47"/>
+    <w:lsdException w:name="Grid Table 3" w:uiPriority="48"/>
+    <w:lsdException w:name="Grid Table 4" w:uiPriority="49"/>
+    <w:lsdException w:name="Grid Table 5 Dark" w:uiPriority="50"/>
+    <w:lsdException w:name="Grid Table 6 Colorful" w:uiPriority="51"/>
+    <w:lsdException w:name="Grid Table 7 Colorful" w:uiPriority="52"/>
+    <w:lsdException w:name="Grid Table 1 Light Accent 1" w:uiPriority="46"/>
+    <w:lsdException w:name="Grid Table 2 Accent 1" w:uiPriority="47"/>
+    <w:lsdException w:name="Grid Table 3 Accent 1" w:uiPriority="48"/>
+    <w:lsdException w:name="Grid Table 4 Accent 1" w:uiPriority="49"/>
+    <w:lsdException w:name="Grid Table 5 Dark Accent 1" w:uiPriority="50"/>
+    <w:lsdException w:name="Grid Table 6 Colorful Accent 1" w:uiPriority="51"/>
+    <w:lsdException w:name="Grid Table 7 Colorful Accent 1" w:uiPriority="52"/>
+    <w:lsdException w:name="Grid Table 1 Light Accent 2" w:uiPriority="46"/>
+    <w:lsdException w:name="Grid Table 2 Accent 2" w:uiPriority="47"/>
+    <w:lsdException w:name="Grid Table 3 Accent 2" w:uiPriority="48"/>
+    <w:lsdException w:name="Grid Table 4 Accent 2" w:uiPriority="49"/>
+    <w:lsdException w:name="Grid Table 5 Dark Accent 2" w:uiPriority="50"/>
+    <w:lsdException w:name="Grid Table 6 Colorful Accent 2" w:uiPriority="51"/>
+    <w:lsdException w:name="Grid Table 7 Colorful Accent 2" w:uiPriority="52"/>
+    <w:lsdException w:name="Grid Table 1 Light Accent 3" w:uiPriority="46"/>
+    <w:lsdException w:name="Grid Table 2 Accent 3" w:uiPriority="47"/>
+    <w:lsdException w:name="Grid Table 3 Accent 3" w:uiPriority="48"/>
+    <w:lsdException w:name="Grid Table 4 Accent 3" w:uiPriority="49"/>
+    <w:lsdException w:name="Grid Table 5 Dark Accent 3" w:uiPriority="50"/>
+    <w:lsdException w:name="Grid Table 6 Colorful Accent 3" w:uiPriority="51"/>
+    <w:lsdException w:name="Grid Table 7 Colorful Accent 3" w:uiPriority="52"/>
+    <w:lsdException w:name="Grid Table 1 Light Accent 4" w:uiPriority="46"/>
+    <w:lsdException w:name="Grid Table 2 Accent 4" w:uiPriority="47"/>
+    <w:lsdException w:name="Grid Table 3 Accent 4" w:uiPriority="48"/>
+    <w:lsdException w:name="Grid Table 4 Accent 4" w:uiPriority="49"/>
+    <w:lsdException w:name="Grid Table 5 Dark Accent 4" w:uiPriority="50"/>
+    <w:lsdException w:name="Grid Table 6 Colorful Accent 4" w:uiPriority="51"/>
+    <w:lsdException w:name="Grid Table 7 Colorful Accent 4" w:uiPriority="52"/>
+    <w:lsdException w:name="Grid Table 1 Light Accent 5" w:uiPriority="46"/>
+    <w:lsdException w:name="Grid Table 2 Accent 5" w:uiPriority="47"/>
+    <w:lsdException w:name="Grid Table 3 Accent 5" w:uiPriority="48"/>
+    <w:lsdException w:name="Grid Table 4 Accent 5" w:uiPriority="49"/>
+    <w:lsdException w:name="Grid Table 5 Dark Accent 5" w:uiPriority="50"/>
+    <w:lsdException w:name="Grid Table 6 Colorful Accent 5" w:uiPriority="51"/>
+    <w:lsdException w:name="Grid Table 7 Colorful Accent 5" w:uiPriority="52"/>
+    <w:lsdException w:name="Grid Table 1 Light Accent 6" w:uiPriority="46"/>
+    <w:lsdException w:name="Grid Table 2 Accent 6" w:uiPriority="47"/>
+    <w:lsdException w:name="Grid Table 3 Accent 6" w:uiPriority="48"/>
+    <w:lsdException w:name="Grid Table 4 Accent 6" w:uiPriority="49"/>
+    <w:lsdException w:name="Grid Table 5 Dark Accent 6" w:uiPriority="50"/>
+    <w:lsdException w:name="Grid Table 6 Colorful Accent 6" w:uiPriority="51"/>
+    <w:lsdException w:name="Grid Table 7 Colorful Accent 6" w:uiPriority="52"/>
+    <w:lsdException w:name="List Table 1 Light" w:uiPriority="46"/>
+    <w:lsdException w:name="List Table 2" w:uiPriority="47"/>
+    <w:lsdException w:name="List Table 3" w:uiPriority="48"/>
+    <w:lsdException w:name="List Table 4" w:uiPriority="49"/>
+    <w:lsdException w:name="List Table 5 Dark" w:uiPriority="50"/>
+    <w:lsdException w:name="List Table 6 Colorful" w:uiPriority="51"/>
+    <w:lsdException w:name="List Table 7 Colorful" w:uiPriority="52"/>
+    <w:lsdException w:name="List Table 1 Light Accent 1" w:uiPriority="46"/>
+    <w:lsdException w:name="List Table 2 Accent 1" w:uiPriority="47"/>
+    <w:lsdException w:name="List Table 3 Accent 1" w:uiPriority="48"/>
+    <w:lsdException w:name="List Table 4 Accent 1" w:uiPriority="49"/>
+    <w:lsdException w:name="List Table 5 Dark Accent 1" w:uiPriority="50"/>
+    <w:lsdException w:name="List Table 6 Colorful Accent 1" w:uiPriority="51"/>
+    <w:lsdException w:name="List Table 7 Colorful Accent 1" w:uiPriority="52"/>
+    <w:lsdException w:name="List Table 1 Light Accent 2" w:uiPriority="46"/>
+    <w:lsdException w:name="List Table 2 Accent 2" w:uiPriority="47"/>
+    <w:lsdException w:name="List Table 3 Accent 2" w:uiPriority="48"/>
+    <w:lsdException w:name="List Table 4 Accent 2" w:uiPriority="49"/>
+    <w:lsdException w:name="List Table 5 Dark Accent 2" w:uiPriority="50"/>
+    <w:lsdException w:name="List Table 6 Colorful Accent 2" w:uiPriority="51"/>
+    <w:lsdException w:name="List Table 7 Colorful Accent 2" w:uiPriority="52"/>
+    <w:lsdException w:name="List Table 1 Light Accent 3" w:uiPriority="46"/>
+    <w:lsdException w:name="List Table 2 Accent 3" w:uiPriority="47"/>
+    <w:lsdException w:name="List Table 3 Accent 3" w:uiPriority="48"/>
+    <w:lsdException w:name="List Table 4 Accent 3" w:uiPriority="49"/>
+    <w:lsdException w:name="List Table 5 Dark Accent 3" w:uiPriority="50"/>
+    <w:lsdException w:name="List Table 6 Colorful Accent 3" w:uiPriority="51"/>
+    <w:lsdException w:name="List Table 7 Colorful Accent 3" w:uiPriority="52"/>
+    <w:lsdException w:name="List Table 1 Light Accent 4" w:uiPriority="46"/>
+    <w:lsdException w:name="List Table 2 Accent 4" w:uiPriority="47"/>
+    <w:lsdException w:name="List Table 3 Accent 4" w:uiPriority="48"/>
+    <w:lsdException w:name="List Table 4 Accent 4" w:uiPriority="49"/>
+    <w:lsdException w:name="List Table 5 Dark Accent 4" w:uiPriority="50"/>
+    <w:lsdException w:name="List Table 6 Colorful Accent 4" w:uiPriority="51"/>
+    <w:lsdException w:name="List Table 7 Colorful Accent 4" w:uiPriority="52"/>
+    <w:lsdException w:name="List Table 1 Light Accent 5" w:uiPriority="46"/>
+    <w:lsdException w:name="List Table 2 Accent 5" w:uiPriority="47"/>
+    <w:lsdException w:name="List Table 3 Accent 5" w:uiPriority="48"/>
+    <w:lsdException w:name="List Table 4 Accent 5" w:uiPriority="49"/>
+    <w:lsdException w:name="List Table 5 Dark Accent 5" w:uiPriority="50"/>
+    <w:lsdException w:name="List Table 6 Colorful Accent 5" w:uiPriority="51"/>
+    <w:lsdException w:name="List Table 7 Colorful Accent 5" w:uiPriority="52"/>
+    <w:lsdException w:name="List Table 1 Light Accent 6" w:uiPriority="46"/>
+    <w:lsdException w:name="List Table 2 Accent 6" w:uiPriority="47"/>
+    <w:lsdException w:name="List Table 3 Accent 6" w:uiPriority="48"/>
+    <w:lsdException w:name="List Table 4 Accent 6" w:uiPriority="49"/>
+    <w:lsdException w:name="List Table 5 Dark Accent 6" w:uiPriority="50"/>
+    <w:lsdException w:name="List Table 6 Colorful Accent 6" w:uiPriority="51"/>
+    <w:lsdException w:name="List Table 7 Colorful Accent 6" w:uiPriority="52"/>
+    <w:lsdException w:name="Mention" w:semiHidden="1" w:unhideWhenUsed="1"/>
+    <w:lsdException w:name="Smart Hyperlink" w:semiHidden="1" w:unhideWhenUsed="1"/>
+    <w:lsdException w:name="Hashtag" w:semiHidden="1" w:unhideWhenUsed="1"/>
+    <w:lsdException w:name="Unresolved Mention" w:semiHidden="1" w:unhideWhenUsed="1"/>
   </w:latentStyles>
-  <w:style w:type="paragraph" w:default="1" w:styleId="Standard">
+  <w:style w:type="paragraph" w:default="1" w:styleId="Normal">
     <w:name w:val="Normal"/>
     <w:qFormat/>
     <w:rsid w:val="00235BDB"/>
@@ -1937,10 +2188,10 @@
       <w:szCs w:val="24"/>
     </w:rPr>
   </w:style>
-  <w:style w:type="paragraph" w:styleId="berschrift3">
+  <w:style w:type="paragraph" w:styleId="Heading3">
     <w:name w:val="heading 3"/>
-    <w:basedOn w:val="Standard"/>
-    <w:link w:val="berschrift3Zchn"/>
+    <w:basedOn w:val="Normal"/>
+    <w:link w:val="Heading3Char"/>
     <w:qFormat/>
     <w:rsid w:val="00235BDB"/>
     <w:pPr>
@@ -1954,13 +2205,13 @@
       <w:szCs w:val="27"/>
     </w:rPr>
   </w:style>
-  <w:style w:type="character" w:default="1" w:styleId="Absatz-Standardschriftart">
+  <w:style w:type="character" w:default="1" w:styleId="DefaultParagraphFont">
     <w:name w:val="Default Paragraph Font"/>
     <w:uiPriority w:val="1"/>
     <w:semiHidden/>
     <w:unhideWhenUsed/>
   </w:style>
-  <w:style w:type="table" w:default="1" w:styleId="NormaleTabelle">
+  <w:style w:type="table" w:default="1" w:styleId="TableNormal">
     <w:name w:val="Normal Table"/>
     <w:uiPriority w:val="99"/>
     <w:semiHidden/>
@@ -1975,16 +2226,16 @@
       </w:tblCellMar>
     </w:tblPr>
   </w:style>
-  <w:style w:type="numbering" w:default="1" w:styleId="KeineListe">
+  <w:style w:type="numbering" w:default="1" w:styleId="NoList">
     <w:name w:val="No List"/>
     <w:uiPriority w:val="99"/>
     <w:semiHidden/>
     <w:unhideWhenUsed/>
   </w:style>
-  <w:style w:type="character" w:customStyle="1" w:styleId="berschrift3Zchn">
-    <w:name w:val="Überschrift 3 Zchn"/>
-    <w:basedOn w:val="Absatz-Standardschriftart"/>
-    <w:link w:val="berschrift3"/>
+  <w:style w:type="character" w:customStyle="1" w:styleId="Heading3Char">
+    <w:name w:val="Heading 3 Char"/>
+    <w:basedOn w:val="DefaultParagraphFont"/>
+    <w:link w:val="Heading3"/>
     <w:rsid w:val="00235BDB"/>
     <w:rPr>
       <w:rFonts w:ascii="Times New Roman" w:eastAsia="Times New Roman" w:hAnsi="Times New Roman" w:cs="Times New Roman"/>
@@ -1994,15 +2245,15 @@
       <w:szCs w:val="27"/>
     </w:rPr>
   </w:style>
-  <w:style w:type="paragraph" w:styleId="StandardWeb">
+  <w:style w:type="paragraph" w:styleId="NormalWeb">
     <w:name w:val="Normal (Web)"/>
-    <w:basedOn w:val="Standard"/>
+    <w:basedOn w:val="Normal"/>
     <w:rsid w:val="00235BDB"/>
     <w:pPr>
       <w:spacing w:before="100" w:beforeAutospacing="1" w:after="100" w:afterAutospacing="1"/>
     </w:pPr>
   </w:style>
-  <w:style w:type="character" w:styleId="Hervorhebung">
+  <w:style w:type="character" w:styleId="Emphasis">
     <w:name w:val="Emphasis"/>
     <w:qFormat/>
     <w:rsid w:val="00235BDB"/>
@@ -2011,10 +2262,10 @@
       <w:iCs/>
     </w:rPr>
   </w:style>
-  <w:style w:type="paragraph" w:styleId="Sprechblasentext">
+  <w:style w:type="paragraph" w:styleId="BalloonText">
     <w:name w:val="Balloon Text"/>
-    <w:basedOn w:val="Standard"/>
-    <w:link w:val="SprechblasentextZchn"/>
+    <w:basedOn w:val="Normal"/>
+    <w:link w:val="BalloonTextChar"/>
     <w:uiPriority w:val="99"/>
     <w:semiHidden/>
     <w:unhideWhenUsed/>
@@ -2025,10 +2276,10 @@
       <w:szCs w:val="16"/>
     </w:rPr>
   </w:style>
-  <w:style w:type="character" w:customStyle="1" w:styleId="SprechblasentextZchn">
-    <w:name w:val="Sprechblasentext Zchn"/>
-    <w:basedOn w:val="Absatz-Standardschriftart"/>
-    <w:link w:val="Sprechblasentext"/>
+  <w:style w:type="character" w:customStyle="1" w:styleId="BalloonTextChar">
+    <w:name w:val="Balloon Text Char"/>
+    <w:basedOn w:val="DefaultParagraphFont"/>
+    <w:link w:val="BalloonText"/>
     <w:uiPriority w:val="99"/>
     <w:semiHidden/>
     <w:rsid w:val="00235BDB"/>
@@ -2038,287 +2289,9 @@
       <w:szCs w:val="16"/>
     </w:rPr>
   </w:style>
-  <w:style w:type="paragraph" w:styleId="Listenabsatz">
+  <w:style w:type="paragraph" w:styleId="ListParagraph">
     <w:name w:val="List Paragraph"/>
-    <w:basedOn w:val="Standard"/>
-    <w:uiPriority w:val="34"/>
-    <w:qFormat/>
-    <w:rsid w:val="00C34040"/>
-    <w:pPr>
-      <w:ind w:left="720"/>
-      <w:contextualSpacing/>
-    </w:pPr>
-  </w:style>
-</w:styles>
-</file>
-
-<file path=word/stylesWithEffects.xml><?xml version="1.0" encoding="utf-8"?>
-<w:styles xmlns:wpc="http://schemas.microsoft.com/office/word/2010/wordprocessingCanvas" xmlns:mc="http://schemas.openxmlformats.org/markup-compatibility/2006" xmlns:o="urn:schemas-microsoft-com:office:office" xmlns:r="http://schemas.openxmlformats.org/officeDocument/2006/relationships" xmlns:m="http://schemas.openxmlformats.org/officeDocument/2006/math" xmlns:v="urn:schemas-microsoft-com:vml" xmlns:wp14="http://schemas.microsoft.com/office/word/2010/wordprocessingDrawing" xmlns:wp="http://schemas.openxmlformats.org/drawingml/2006/wordprocessingDrawing" xmlns:w10="urn:schemas-microsoft-com:office:word" xmlns:w="http://schemas.openxmlformats.org/wordprocessingml/2006/main" xmlns:w14="http://schemas.microsoft.com/office/word/2010/wordml" xmlns:wpg="http://schemas.microsoft.com/office/word/2010/wordprocessingGroup" xmlns:wpi="http://schemas.microsoft.com/office/word/2010/wordprocessingInk" xmlns:wne="http://schemas.microsoft.com/office/word/2006/wordml" xmlns:wps="http://schemas.microsoft.com/office/word/2010/wordprocessingShape" mc:Ignorable="w14 wp14">
-  <w:docDefaults>
-    <w:rPrDefault>
-      <w:rPr>
-        <w:rFonts w:asciiTheme="minorHAnsi" w:eastAsiaTheme="minorHAnsi" w:hAnsiTheme="minorHAnsi" w:cstheme="minorBidi"/>
-        <w:sz w:val="22"/>
-        <w:szCs w:val="22"/>
-        <w:lang w:val="en-US" w:eastAsia="en-US" w:bidi="ar-SA"/>
-      </w:rPr>
-    </w:rPrDefault>
-    <w:pPrDefault/>
-  </w:docDefaults>
-  <w:latentStyles w:defLockedState="0" w:defUIPriority="99" w:defSemiHidden="1" w:defUnhideWhenUsed="1" w:defQFormat="0" w:count="267">
-    <w:lsdException w:name="Normal" w:semiHidden="0" w:uiPriority="0" w:unhideWhenUsed="0" w:qFormat="1"/>
-    <w:lsdException w:name="heading 1" w:semiHidden="0" w:uiPriority="9" w:unhideWhenUsed="0" w:qFormat="1"/>
-    <w:lsdException w:name="heading 2" w:uiPriority="9" w:qFormat="1"/>
-    <w:lsdException w:name="heading 3" w:uiPriority="0" w:qFormat="1"/>
-    <w:lsdException w:name="heading 4" w:uiPriority="9" w:qFormat="1"/>
-    <w:lsdException w:name="heading 5" w:uiPriority="9" w:qFormat="1"/>
-    <w:lsdException w:name="heading 6" w:uiPriority="9" w:qFormat="1"/>
-    <w:lsdException w:name="heading 7" w:uiPriority="9" w:qFormat="1"/>
-    <w:lsdException w:name="heading 8" w:uiPriority="9" w:qFormat="1"/>
-    <w:lsdException w:name="heading 9" w:uiPriority="9" w:qFormat="1"/>
-    <w:lsdException w:name="toc 1" w:uiPriority="39"/>
-    <w:lsdException w:name="toc 2" w:uiPriority="39"/>
-    <w:lsdException w:name="toc 3" w:uiPriority="39"/>
-    <w:lsdException w:name="toc 4" w:uiPriority="39"/>
-    <w:lsdException w:name="toc 5" w:uiPriority="39"/>
-    <w:lsdException w:name="toc 6" w:uiPriority="39"/>
-    <w:lsdException w:name="toc 7" w:uiPriority="39"/>
-    <w:lsdException w:name="toc 8" w:uiPriority="39"/>
-    <w:lsdException w:name="toc 9" w:uiPriority="39"/>
-    <w:lsdException w:name="caption" w:uiPriority="35" w:qFormat="1"/>
-    <w:lsdException w:name="Title" w:semiHidden="0" w:uiPriority="10" w:unhideWhenUsed="0" w:qFormat="1"/>
-    <w:lsdException w:name="Default Paragraph Font" w:uiPriority="1"/>
-    <w:lsdException w:name="Subtitle" w:semiHidden="0" w:uiPriority="11" w:unhideWhenUsed="0" w:qFormat="1"/>
-    <w:lsdException w:name="Strong" w:semiHidden="0" w:uiPriority="22" w:unhideWhenUsed="0" w:qFormat="1"/>
-    <w:lsdException w:name="Emphasis" w:semiHidden="0" w:uiPriority="0" w:unhideWhenUsed="0" w:qFormat="1"/>
-    <w:lsdException w:name="Normal (Web)" w:uiPriority="0"/>
-    <w:lsdException w:name="Table Grid" w:semiHidden="0" w:uiPriority="59" w:unhideWhenUsed="0"/>
-    <w:lsdException w:name="Placeholder Text" w:unhideWhenUsed="0"/>
-    <w:lsdException w:name="No Spacing" w:semiHidden="0" w:uiPriority="1" w:unhideWhenUsed="0" w:qFormat="1"/>
-    <w:lsdException w:name="Light Shading" w:semiHidden="0" w:uiPriority="60" w:unhideWhenUsed="0"/>
-    <w:lsdException w:name="Light List" w:semiHidden="0" w:uiPriority="61" w:unhideWhenUsed="0"/>
-    <w:lsdException w:name="Light Grid" w:semiHidden="0" w:uiPriority="62" w:unhideWhenUsed="0"/>
-    <w:lsdException w:name="Medium Shading 1" w:semiHidden="0" w:uiPriority="63" w:unhideWhenUsed="0"/>
-    <w:lsdException w:name="Medium Shading 2" w:semiHidden="0" w:uiPriority="64" w:unhideWhenUsed="0"/>
-    <w:lsdException w:name="Medium List 1" w:semiHidden="0" w:uiPriority="65" w:unhideWhenUsed="0"/>
-    <w:lsdException w:name="Medium List 2" w:semiHidden="0" w:uiPriority="66" w:unhideWhenUsed="0"/>
-    <w:lsdException w:name="Medium Grid 1" w:semiHidden="0" w:uiPriority="67" w:unhideWhenUsed="0"/>
-    <w:lsdException w:name="Medium Grid 2" w:semiHidden="0" w:uiPriority="68" w:unhideWhenUsed="0"/>
-    <w:lsdException w:name="Medium Grid 3" w:semiHidden="0" w:uiPriority="69" w:unhideWhenUsed="0"/>
-    <w:lsdException w:name="Dark List" w:semiHidden="0" w:uiPriority="70" w:unhideWhenUsed="0"/>
-    <w:lsdException w:name="Colorful Shading" w:semiHidden="0" w:uiPriority="71" w:unhideWhenUsed="0"/>
-    <w:lsdException w:name="Colorful List" w:semiHidden="0" w:uiPriority="72" w:unhideWhenUsed="0"/>
-    <w:lsdException w:name="Colorful Grid" w:semiHidden="0" w:uiPriority="73" w:unhideWhenUsed="0"/>
-    <w:lsdException w:name="Light Shading Accent 1" w:semiHidden="0" w:uiPriority="60" w:unhideWhenUsed="0"/>
-    <w:lsdException w:name="Light List Accent 1" w:semiHidden="0" w:uiPriority="61" w:unhideWhenUsed="0"/>
-    <w:lsdException w:name="Light Grid Accent 1" w:semiHidden="0" w:uiPriority="62" w:unhideWhenUsed="0"/>
-    <w:lsdException w:name="Medium Shading 1 Accent 1" w:semiHidden="0" w:uiPriority="63" w:unhideWhenUsed="0"/>
-    <w:lsdException w:name="Medium Shading 2 Accent 1" w:semiHidden="0" w:uiPriority="64" w:unhideWhenUsed="0"/>
-    <w:lsdException w:name="Medium List 1 Accent 1" w:semiHidden="0" w:uiPriority="65" w:unhideWhenUsed="0"/>
-    <w:lsdException w:name="Revision" w:unhideWhenUsed="0"/>
-    <w:lsdException w:name="List Paragraph" w:semiHidden="0" w:uiPriority="34" w:unhideWhenUsed="0" w:qFormat="1"/>
-    <w:lsdException w:name="Quote" w:semiHidden="0" w:uiPriority="29" w:unhideWhenUsed="0" w:qFormat="1"/>
-    <w:lsdException w:name="Intense Quote" w:semiHidden="0" w:uiPriority="30" w:unhideWhenUsed="0" w:qFormat="1"/>
-    <w:lsdException w:name="Medium List 2 Accent 1" w:semiHidden="0" w:uiPriority="66" w:unhideWhenUsed="0"/>
-    <w:lsdException w:name="Medium Grid 1 Accent 1" w:semiHidden="0" w:uiPriority="67" w:unhideWhenUsed="0"/>
-    <w:lsdException w:name="Medium Grid 2 Accent 1" w:semiHidden="0" w:uiPriority="68" w:unhideWhenUsed="0"/>
-    <w:lsdException w:name="Medium Grid 3 Accent 1" w:semiHidden="0" w:uiPriority="69" w:unhideWhenUsed="0"/>
-    <w:lsdException w:name="Dark List Accent 1" w:semiHidden="0" w:uiPriority="70" w:unhideWhenUsed="0"/>
-    <w:lsdException w:name="Colorful Shading Accent 1" w:semiHidden="0" w:uiPriority="71" w:unhideWhenUsed="0"/>
-    <w:lsdException w:name="Colorful List Accent 1" w:semiHidden="0" w:uiPriority="72" w:unhideWhenUsed="0"/>
-    <w:lsdException w:name="Colorful Grid Accent 1" w:semiHidden="0" w:uiPriority="73" w:unhideWhenUsed="0"/>
-    <w:lsdException w:name="Light Shading Accent 2" w:semiHidden="0" w:uiPriority="60" w:unhideWhenUsed="0"/>
-    <w:lsdException w:name="Light List Accent 2" w:semiHidden="0" w:uiPriority="61" w:unhideWhenUsed="0"/>
-    <w:lsdException w:name="Light Grid Accent 2" w:semiHidden="0" w:uiPriority="62" w:unhideWhenUsed="0"/>
-    <w:lsdException w:name="Medium Shading 1 Accent 2" w:semiHidden="0" w:uiPriority="63" w:unhideWhenUsed="0"/>
-    <w:lsdException w:name="Medium Shading 2 Accent 2" w:semiHidden="0" w:uiPriority="64" w:unhideWhenUsed="0"/>
-    <w:lsdException w:name="Medium List 1 Accent 2" w:semiHidden="0" w:uiPriority="65" w:unhideWhenUsed="0"/>
-    <w:lsdException w:name="Medium List 2 Accent 2" w:semiHidden="0" w:uiPriority="66" w:unhideWhenUsed="0"/>
-    <w:lsdException w:name="Medium Grid 1 Accent 2" w:semiHidden="0" w:uiPriority="67" w:unhideWhenUsed="0"/>
-    <w:lsdException w:name="Medium Grid 2 Accent 2" w:semiHidden="0" w:uiPriority="68" w:unhideWhenUsed="0"/>
-    <w:lsdException w:name="Medium Grid 3 Accent 2" w:semiHidden="0" w:uiPriority="69" w:unhideWhenUsed="0"/>
-    <w:lsdException w:name="Dark List Accent 2" w:semiHidden="0" w:uiPriority="70" w:unhideWhenUsed="0"/>
-    <w:lsdException w:name="Colorful Shading Accent 2" w:semiHidden="0" w:uiPriority="71" w:unhideWhenUsed="0"/>
-    <w:lsdException w:name="Colorful List Accent 2" w:semiHidden="0" w:uiPriority="72" w:unhideWhenUsed="0"/>
-    <w:lsdException w:name="Colorful Grid Accent 2" w:semiHidden="0" w:uiPriority="73" w:unhideWhenUsed="0"/>
-    <w:lsdException w:name="Light Shading Accent 3" w:semiHidden="0" w:uiPriority="60" w:unhideWhenUsed="0"/>
-    <w:lsdException w:name="Light List Accent 3" w:semiHidden="0" w:uiPriority="61" w:unhideWhenUsed="0"/>
-    <w:lsdException w:name="Light Grid Accent 3" w:semiHidden="0" w:uiPriority="62" w:unhideWhenUsed="0"/>
-    <w:lsdException w:name="Medium Shading 1 Accent 3" w:semiHidden="0" w:uiPriority="63" w:unhideWhenUsed="0"/>
-    <w:lsdException w:name="Medium Shading 2 Accent 3" w:semiHidden="0" w:uiPriority="64" w:unhideWhenUsed="0"/>
-    <w:lsdException w:name="Medium List 1 Accent 3" w:semiHidden="0" w:uiPriority="65" w:unhideWhenUsed="0"/>
-    <w:lsdException w:name="Medium List 2 Accent 3" w:semiHidden="0" w:uiPriority="66" w:unhideWhenUsed="0"/>
-    <w:lsdException w:name="Medium Grid 1 Accent 3" w:semiHidden="0" w:uiPriority="67" w:unhideWhenUsed="0"/>
-    <w:lsdException w:name="Medium Grid 2 Accent 3" w:semiHidden="0" w:uiPriority="68" w:unhideWhenUsed="0"/>
-    <w:lsdException w:name="Medium Grid 3 Accent 3" w:semiHidden="0" w:uiPriority="69" w:unhideWhenUsed="0"/>
-    <w:lsdException w:name="Dark List Accent 3" w:semiHidden="0" w:uiPriority="70" w:unhideWhenUsed="0"/>
-    <w:lsdException w:name="Colorful Shading Accent 3" w:semiHidden="0" w:uiPriority="71" w:unhideWhenUsed="0"/>
-    <w:lsdException w:name="Colorful List Accent 3" w:semiHidden="0" w:uiPriority="72" w:unhideWhenUsed="0"/>
-    <w:lsdException w:name="Colorful Grid Accent 3" w:semiHidden="0" w:uiPriority="73" w:unhideWhenUsed="0"/>
-    <w:lsdException w:name="Light Shading Accent 4" w:semiHidden="0" w:uiPriority="60" w:unhideWhenUsed="0"/>
-    <w:lsdException w:name="Light List Accent 4" w:semiHidden="0" w:uiPriority="61" w:unhideWhenUsed="0"/>
-    <w:lsdException w:name="Light Grid Accent 4" w:semiHidden="0" w:uiPriority="62" w:unhideWhenUsed="0"/>
-    <w:lsdException w:name="Medium Shading 1 Accent 4" w:semiHidden="0" w:uiPriority="63" w:unhideWhenUsed="0"/>
-    <w:lsdException w:name="Medium Shading 2 Accent 4" w:semiHidden="0" w:uiPriority="64" w:unhideWhenUsed="0"/>
-    <w:lsdException w:name="Medium List 1 Accent 4" w:semiHidden="0" w:uiPriority="65" w:unhideWhenUsed="0"/>
-    <w:lsdException w:name="Medium List 2 Accent 4" w:semiHidden="0" w:uiPriority="66" w:unhideWhenUsed="0"/>
-    <w:lsdException w:name="Medium Grid 1 Accent 4" w:semiHidden="0" w:uiPriority="67" w:unhideWhenUsed="0"/>
-    <w:lsdException w:name="Medium Grid 2 Accent 4" w:semiHidden="0" w:uiPriority="68" w:unhideWhenUsed="0"/>
-    <w:lsdException w:name="Medium Grid 3 Accent 4" w:semiHidden="0" w:uiPriority="69" w:unhideWhenUsed="0"/>
-    <w:lsdException w:name="Dark List Accent 4" w:semiHidden="0" w:uiPriority="70" w:unhideWhenUsed="0"/>
-    <w:lsdException w:name="Colorful Shading Accent 4" w:semiHidden="0" w:uiPriority="71" w:unhideWhenUsed="0"/>
-    <w:lsdException w:name="Colorful List Accent 4" w:semiHidden="0" w:uiPriority="72" w:unhideWhenUsed="0"/>
-    <w:lsdException w:name="Colorful Grid Accent 4" w:semiHidden="0" w:uiPriority="73" w:unhideWhenUsed="0"/>
-    <w:lsdException w:name="Light Shading Accent 5" w:semiHidden="0" w:uiPriority="60" w:unhideWhenUsed="0"/>
-    <w:lsdException w:name="Light List Accent 5" w:semiHidden="0" w:uiPriority="61" w:unhideWhenUsed="0"/>
-    <w:lsdException w:name="Light Grid Accent 5" w:semiHidden="0" w:uiPriority="62" w:unhideWhenUsed="0"/>
-    <w:lsdException w:name="Medium Shading 1 Accent 5" w:semiHidden="0" w:uiPriority="63" w:unhideWhenUsed="0"/>
-    <w:lsdException w:name="Medium Shading 2 Accent 5" w:semiHidden="0" w:uiPriority="64" w:unhideWhenUsed="0"/>
-    <w:lsdException w:name="Medium List 1 Accent 5" w:semiHidden="0" w:uiPriority="65" w:unhideWhenUsed="0"/>
-    <w:lsdException w:name="Medium List 2 Accent 5" w:semiHidden="0" w:uiPriority="66" w:unhideWhenUsed="0"/>
-    <w:lsdException w:name="Medium Grid 1 Accent 5" w:semiHidden="0" w:uiPriority="67" w:unhideWhenUsed="0"/>
-    <w:lsdException w:name="Medium Grid 2 Accent 5" w:semiHidden="0" w:uiPriority="68" w:unhideWhenUsed="0"/>
-    <w:lsdException w:name="Medium Grid 3 Accent 5" w:semiHidden="0" w:uiPriority="69" w:unhideWhenUsed="0"/>
-    <w:lsdException w:name="Dark List Accent 5" w:semiHidden="0" w:uiPriority="70" w:unhideWhenUsed="0"/>
-    <w:lsdException w:name="Colorful Shading Accent 5" w:semiHidden="0" w:uiPriority="71" w:unhideWhenUsed="0"/>
-    <w:lsdException w:name="Colorful List Accent 5" w:semiHidden="0" w:uiPriority="72" w:unhideWhenUsed="0"/>
-    <w:lsdException w:name="Colorful Grid Accent 5" w:semiHidden="0" w:uiPriority="73" w:unhideWhenUsed="0"/>
-    <w:lsdException w:name="Light Shading Accent 6" w:semiHidden="0" w:uiPriority="60" w:unhideWhenUsed="0"/>
-    <w:lsdException w:name="Light List Accent 6" w:semiHidden="0" w:uiPriority="61" w:unhideWhenUsed="0"/>
-    <w:lsdException w:name="Light Grid Accent 6" w:semiHidden="0" w:uiPriority="62" w:unhideWhenUsed="0"/>
-    <w:lsdException w:name="Medium Shading 1 Accent 6" w:semiHidden="0" w:uiPriority="63" w:unhideWhenUsed="0"/>
-    <w:lsdException w:name="Medium Shading 2 Accent 6" w:semiHidden="0" w:uiPriority="64" w:unhideWhenUsed="0"/>
-    <w:lsdException w:name="Medium List 1 Accent 6" w:semiHidden="0" w:uiPriority="65" w:unhideWhenUsed="0"/>
-    <w:lsdException w:name="Medium List 2 Accent 6" w:semiHidden="0" w:uiPriority="66" w:unhideWhenUsed="0"/>
-    <w:lsdException w:name="Medium Grid 1 Accent 6" w:semiHidden="0" w:uiPriority="67" w:unhideWhenUsed="0"/>
-    <w:lsdException w:name="Medium Grid 2 Accent 6" w:semiHidden="0" w:uiPriority="68" w:unhideWhenUsed="0"/>
-    <w:lsdException w:name="Medium Grid 3 Accent 6" w:semiHidden="0" w:uiPriority="69" w:unhideWhenUsed="0"/>
-    <w:lsdException w:name="Dark List Accent 6" w:semiHidden="0" w:uiPriority="70" w:unhideWhenUsed="0"/>
-    <w:lsdException w:name="Colorful Shading Accent 6" w:semiHidden="0" w:uiPriority="71" w:unhideWhenUsed="0"/>
-    <w:lsdException w:name="Colorful List Accent 6" w:semiHidden="0" w:uiPriority="72" w:unhideWhenUsed="0"/>
-    <w:lsdException w:name="Colorful Grid Accent 6" w:semiHidden="0" w:uiPriority="73" w:unhideWhenUsed="0"/>
-    <w:lsdException w:name="Subtle Emphasis" w:semiHidden="0" w:uiPriority="19" w:unhideWhenUsed="0" w:qFormat="1"/>
-    <w:lsdException w:name="Intense Emphasis" w:semiHidden="0" w:uiPriority="21" w:unhideWhenUsed="0" w:qFormat="1"/>
-    <w:lsdException w:name="Subtle Reference" w:semiHidden="0" w:uiPriority="31" w:unhideWhenUsed="0" w:qFormat="1"/>
-    <w:lsdException w:name="Intense Reference" w:semiHidden="0" w:uiPriority="32" w:unhideWhenUsed="0" w:qFormat="1"/>
-    <w:lsdException w:name="Book Title" w:semiHidden="0" w:uiPriority="33" w:unhideWhenUsed="0" w:qFormat="1"/>
-    <w:lsdException w:name="Bibliography" w:uiPriority="37"/>
-    <w:lsdException w:name="TOC Heading" w:uiPriority="39" w:qFormat="1"/>
-  </w:latentStyles>
-  <w:style w:type="paragraph" w:default="1" w:styleId="Standard">
-    <w:name w:val="Normal"/>
-    <w:qFormat/>
-    <w:rsid w:val="00235BDB"/>
-    <w:rPr>
-      <w:rFonts w:ascii="Times New Roman" w:eastAsia="Times New Roman" w:hAnsi="Times New Roman" w:cs="Times New Roman"/>
-      <w:sz w:val="24"/>
-      <w:szCs w:val="24"/>
-    </w:rPr>
-  </w:style>
-  <w:style w:type="paragraph" w:styleId="berschrift3">
-    <w:name w:val="heading 3"/>
-    <w:basedOn w:val="Standard"/>
-    <w:link w:val="berschrift3Zchn"/>
-    <w:qFormat/>
-    <w:rsid w:val="00235BDB"/>
-    <w:pPr>
-      <w:spacing w:before="100" w:beforeAutospacing="1" w:after="100" w:afterAutospacing="1"/>
-      <w:outlineLvl w:val="2"/>
-    </w:pPr>
-    <w:rPr>
-      <w:b/>
-      <w:bCs/>
-      <w:sz w:val="27"/>
-      <w:szCs w:val="27"/>
-    </w:rPr>
-  </w:style>
-  <w:style w:type="character" w:default="1" w:styleId="Absatz-Standardschriftart">
-    <w:name w:val="Default Paragraph Font"/>
-    <w:uiPriority w:val="1"/>
-    <w:semiHidden/>
-    <w:unhideWhenUsed/>
-  </w:style>
-  <w:style w:type="table" w:default="1" w:styleId="NormaleTabelle">
-    <w:name w:val="Normal Table"/>
-    <w:uiPriority w:val="99"/>
-    <w:semiHidden/>
-    <w:unhideWhenUsed/>
-    <w:tblPr>
-      <w:tblInd w:w="0" w:type="dxa"/>
-      <w:tblCellMar>
-        <w:top w:w="0" w:type="dxa"/>
-        <w:left w:w="108" w:type="dxa"/>
-        <w:bottom w:w="0" w:type="dxa"/>
-        <w:right w:w="108" w:type="dxa"/>
-      </w:tblCellMar>
-    </w:tblPr>
-  </w:style>
-  <w:style w:type="numbering" w:default="1" w:styleId="KeineListe">
-    <w:name w:val="No List"/>
-    <w:uiPriority w:val="99"/>
-    <w:semiHidden/>
-    <w:unhideWhenUsed/>
-  </w:style>
-  <w:style w:type="character" w:customStyle="1" w:styleId="berschrift3Zchn">
-    <w:name w:val="Überschrift 3 Zchn"/>
-    <w:basedOn w:val="Absatz-Standardschriftart"/>
-    <w:link w:val="berschrift3"/>
-    <w:rsid w:val="00235BDB"/>
-    <w:rPr>
-      <w:rFonts w:ascii="Times New Roman" w:eastAsia="Times New Roman" w:hAnsi="Times New Roman" w:cs="Times New Roman"/>
-      <w:b/>
-      <w:bCs/>
-      <w:sz w:val="27"/>
-      <w:szCs w:val="27"/>
-    </w:rPr>
-  </w:style>
-  <w:style w:type="paragraph" w:styleId="StandardWeb">
-    <w:name w:val="Normal (Web)"/>
-    <w:basedOn w:val="Standard"/>
-    <w:rsid w:val="00235BDB"/>
-    <w:pPr>
-      <w:spacing w:before="100" w:beforeAutospacing="1" w:after="100" w:afterAutospacing="1"/>
-    </w:pPr>
-  </w:style>
-  <w:style w:type="character" w:styleId="Hervorhebung">
-    <w:name w:val="Emphasis"/>
-    <w:qFormat/>
-    <w:rsid w:val="00235BDB"/>
-    <w:rPr>
-      <w:i/>
-      <w:iCs/>
-    </w:rPr>
-  </w:style>
-  <w:style w:type="paragraph" w:styleId="Sprechblasentext">
-    <w:name w:val="Balloon Text"/>
-    <w:basedOn w:val="Standard"/>
-    <w:link w:val="SprechblasentextZchn"/>
-    <w:uiPriority w:val="99"/>
-    <w:semiHidden/>
-    <w:unhideWhenUsed/>
-    <w:rsid w:val="00235BDB"/>
-    <w:rPr>
-      <w:rFonts w:ascii="Tahoma" w:hAnsi="Tahoma" w:cs="Tahoma"/>
-      <w:sz w:val="16"/>
-      <w:szCs w:val="16"/>
-    </w:rPr>
-  </w:style>
-  <w:style w:type="character" w:customStyle="1" w:styleId="SprechblasentextZchn">
-    <w:name w:val="Sprechblasentext Zchn"/>
-    <w:basedOn w:val="Absatz-Standardschriftart"/>
-    <w:link w:val="Sprechblasentext"/>
-    <w:uiPriority w:val="99"/>
-    <w:semiHidden/>
-    <w:rsid w:val="00235BDB"/>
-    <w:rPr>
-      <w:rFonts w:ascii="Tahoma" w:eastAsia="Times New Roman" w:hAnsi="Tahoma" w:cs="Tahoma"/>
-      <w:sz w:val="16"/>
-      <w:szCs w:val="16"/>
-    </w:rPr>
-  </w:style>
-  <w:style w:type="paragraph" w:styleId="Listenabsatz">
-    <w:name w:val="List Paragraph"/>
-    <w:basedOn w:val="Standard"/>
+    <w:basedOn w:val="Normal"/>
     <w:uiPriority w:val="34"/>
     <w:qFormat/>
     <w:rsid w:val="00C34040"/>
@@ -2616,11 +2589,6 @@
 </file>
 
 <file path=customXml/item1.xml><?xml version="1.0" encoding="utf-8"?>
-<?mso-contentType ?>
-<SharedContentType xmlns="Microsoft.SharePoint.Taxonomy.ContentTypeSync" SourceId="e7c50fe4-4c86-4d33-a0d3-ad29cfb7378a" ContentTypeId="0x0101" PreviousValue="false"/>
-</file>
-
-<file path=customXml/item2.xml><?xml version="1.0" encoding="utf-8"?>
 <ct:contentTypeSchema xmlns:ct="http://schemas.microsoft.com/office/2006/metadata/contentType" xmlns:ma="http://schemas.microsoft.com/office/2006/metadata/properties/metaAttributes" ct:_="" ma:_="" ma:contentTypeName="Document" ma:contentTypeID="0x010100525B94EEF47D42499A62120CC90E0AB3" ma:contentTypeVersion="14" ma:contentTypeDescription="Create a new document." ma:contentTypeScope="" ma:versionID="e706cd362d7e41030bb8c72a7c62a9d5">
   <xsd:schema xmlns:xsd="http://www.w3.org/2001/XMLSchema" xmlns:xs="http://www.w3.org/2001/XMLSchema" xmlns:p="http://schemas.microsoft.com/office/2006/metadata/properties" xmlns:ns2="5c85acdc-a394-4ae0-8c72-fb4a95b3d573" targetNamespace="http://schemas.microsoft.com/office/2006/metadata/properties" ma:root="true" ma:fieldsID="55e2521e7df4d5c11309cefaa7c01562" ns2:_="">
     <xsd:import namespace="5c85acdc-a394-4ae0-8c72-fb4a95b3d573"/>
@@ -2765,20 +2733,24 @@
 </ct:contentTypeSchema>
 </file>
 
+<file path=customXml/item2.xml><?xml version="1.0" encoding="utf-8"?>
+<p:properties xmlns:p="http://schemas.microsoft.com/office/2006/metadata/properties" xmlns:xsi="http://www.w3.org/2001/XMLSchema-instance" xmlns:pc="http://schemas.microsoft.com/office/infopath/2007/PartnerControls">
+  <documentManagement>
+    <_dlc_DocId xmlns="5c85acdc-a394-4ae0-8c72-fb4a95b3d573">FV3TYEPWNNQC-24-75300</_dlc_DocId>
+    <_dlc_DocIdUrl xmlns="5c85acdc-a394-4ae0-8c72-fb4a95b3d573">
+      <Url>http://sharepoint/marketing/product/da/physmod/ecl/_layouts/15/DocIdRedir.aspx?ID=FV3TYEPWNNQC-24-75300</Url>
+      <Description>FV3TYEPWNNQC-24-75300</Description>
+    </_dlc_DocIdUrl>
+  </documentManagement>
+</p:properties>
+</file>
+
 <file path=customXml/item3.xml><?xml version="1.0" encoding="utf-8"?>
-<b:Sources xmlns:b="http://schemas.openxmlformats.org/officeDocument/2006/bibliography" xmlns="http://schemas.openxmlformats.org/officeDocument/2006/bibliography" SelectedStyle="\APA.XSL" StyleName="APA"/>
+<?mso-contentType ?>
+<SharedContentType xmlns="Microsoft.SharePoint.Taxonomy.ContentTypeSync" SourceId="e7c50fe4-4c86-4d33-a0d3-ad29cfb7378a" ContentTypeId="0x0101" PreviousValue="false"/>
 </file>
 
 <file path=customXml/item4.xml><?xml version="1.0" encoding="utf-8"?>
-<?mso-contentType ?>
-<FormTemplates xmlns="http://schemas.microsoft.com/sharepoint/v3/contenttype/forms">
-  <Display>DocumentLibraryForm</Display>
-  <Edit>DocumentLibraryForm</Edit>
-  <New>DocumentLibraryForm</New>
-</FormTemplates>
-</file>
-
-<file path=customXml/item5.xml><?xml version="1.0" encoding="utf-8"?>
 <?mso-contentType ?>
 <spe:Receivers xmlns:spe="http://schemas.microsoft.com/sharepoint/events">
   <Receiver>
@@ -2824,38 +2796,75 @@
 </spe:Receivers>
 </file>
 
+<file path=customXml/item5.xml><?xml version="1.0" encoding="utf-8"?>
+<?mso-contentType ?>
+<FormTemplates xmlns="http://schemas.microsoft.com/sharepoint/v3/contenttype/forms">
+  <Display>DocumentLibraryForm</Display>
+  <Edit>DocumentLibraryForm</Edit>
+  <New>DocumentLibraryForm</New>
+</FormTemplates>
+</file>
+
 <file path=customXml/item6.xml><?xml version="1.0" encoding="utf-8"?>
-<p:properties xmlns:p="http://schemas.microsoft.com/office/2006/metadata/properties" xmlns:xsi="http://www.w3.org/2001/XMLSchema-instance" xmlns:pc="http://schemas.microsoft.com/office/infopath/2007/PartnerControls">
-  <documentManagement>
-    <_dlc_DocId xmlns="5c85acdc-a394-4ae0-8c72-fb4a95b3d573">FV3TYEPWNNQC-24-75300</_dlc_DocId>
-    <_dlc_DocIdUrl xmlns="5c85acdc-a394-4ae0-8c72-fb4a95b3d573">
-      <Url>http://sharepoint/marketing/product/da/physmod/ecl/_layouts/15/DocIdRedir.aspx?ID=FV3TYEPWNNQC-24-75300</Url>
-      <Description>FV3TYEPWNNQC-24-75300</Description>
-    </_dlc_DocIdUrl>
-  </documentManagement>
-</p:properties>
+<b:Sources xmlns:b="http://schemas.openxmlformats.org/officeDocument/2006/bibliography" xmlns="http://schemas.openxmlformats.org/officeDocument/2006/bibliography" SelectedStyle="\APA.XSL" StyleName="APA"/>
 </file>
 
 <file path=customXml/itemProps1.xml><?xml version="1.0" encoding="utf-8"?>
-<ds:datastoreItem xmlns:ds="http://schemas.openxmlformats.org/officeDocument/2006/customXml" ds:itemID="{44138A13-6053-412D-8679-9A4D07B12A9E}"/>
+<ds:datastoreItem xmlns:ds="http://schemas.openxmlformats.org/officeDocument/2006/customXml" ds:itemID="{39BDD8E7-2DBD-4BA6-AAAA-42D02B7D7C92}">
+  <ds:schemaRefs>
+    <ds:schemaRef ds:uri="http://schemas.microsoft.com/office/2006/metadata/contentType"/>
+    <ds:schemaRef ds:uri="http://schemas.microsoft.com/office/2006/metadata/properties/metaAttributes"/>
+    <ds:schemaRef ds:uri="http://www.w3.org/2001/XMLSchema"/>
+    <ds:schemaRef ds:uri="http://schemas.microsoft.com/office/2006/metadata/properties"/>
+    <ds:schemaRef ds:uri="5c85acdc-a394-4ae0-8c72-fb4a95b3d573"/>
+    <ds:schemaRef ds:uri="http://schemas.microsoft.com/office/2006/documentManagement/types"/>
+    <ds:schemaRef ds:uri="http://schemas.microsoft.com/office/infopath/2007/PartnerControls"/>
+    <ds:schemaRef ds:uri="http://schemas.openxmlformats.org/package/2006/metadata/core-properties"/>
+    <ds:schemaRef ds:uri="http://purl.org/dc/elements/1.1/"/>
+    <ds:schemaRef ds:uri="http://purl.org/dc/terms/"/>
+    <ds:schemaRef ds:uri="http://schemas.microsoft.com/internal/obd"/>
+  </ds:schemaRefs>
+</ds:datastoreItem>
 </file>
 
 <file path=customXml/itemProps2.xml><?xml version="1.0" encoding="utf-8"?>
-<ds:datastoreItem xmlns:ds="http://schemas.openxmlformats.org/officeDocument/2006/customXml" ds:itemID="{39BDD8E7-2DBD-4BA6-AAAA-42D02B7D7C92}"/>
+<ds:datastoreItem xmlns:ds="http://schemas.openxmlformats.org/officeDocument/2006/customXml" ds:itemID="{9B9ADE77-0722-417C-9588-349B13B38EAE}">
+  <ds:schemaRefs>
+    <ds:schemaRef ds:uri="http://schemas.microsoft.com/office/2006/metadata/properties"/>
+    <ds:schemaRef ds:uri="http://schemas.microsoft.com/office/infopath/2007/PartnerControls"/>
+    <ds:schemaRef ds:uri="5c85acdc-a394-4ae0-8c72-fb4a95b3d573"/>
+  </ds:schemaRefs>
+</ds:datastoreItem>
 </file>
 
 <file path=customXml/itemProps3.xml><?xml version="1.0" encoding="utf-8"?>
-<ds:datastoreItem xmlns:ds="http://schemas.openxmlformats.org/officeDocument/2006/customXml" ds:itemID="{90571B87-2150-4B81-8271-C73F737D8093}"/>
+<ds:datastoreItem xmlns:ds="http://schemas.openxmlformats.org/officeDocument/2006/customXml" ds:itemID="{44138A13-6053-412D-8679-9A4D07B12A9E}">
+  <ds:schemaRefs>
+    <ds:schemaRef ds:uri="Microsoft.SharePoint.Taxonomy.ContentTypeSync"/>
+  </ds:schemaRefs>
+</ds:datastoreItem>
 </file>
 
 <file path=customXml/itemProps4.xml><?xml version="1.0" encoding="utf-8"?>
-<ds:datastoreItem xmlns:ds="http://schemas.openxmlformats.org/officeDocument/2006/customXml" ds:itemID="{B3E0CF7C-2EA9-4543-B449-04C8BFDB779E}"/>
+<ds:datastoreItem xmlns:ds="http://schemas.openxmlformats.org/officeDocument/2006/customXml" ds:itemID="{B7A96F12-82EB-4128-BF03-6FEABFBD38BF}">
+  <ds:schemaRefs>
+    <ds:schemaRef ds:uri="http://schemas.microsoft.com/sharepoint/events"/>
+  </ds:schemaRefs>
+</ds:datastoreItem>
 </file>
 
 <file path=customXml/itemProps5.xml><?xml version="1.0" encoding="utf-8"?>
-<ds:datastoreItem xmlns:ds="http://schemas.openxmlformats.org/officeDocument/2006/customXml" ds:itemID="{B7A96F12-82EB-4128-BF03-6FEABFBD38BF}"/>
+<ds:datastoreItem xmlns:ds="http://schemas.openxmlformats.org/officeDocument/2006/customXml" ds:itemID="{B3E0CF7C-2EA9-4543-B449-04C8BFDB779E}">
+  <ds:schemaRefs>
+    <ds:schemaRef ds:uri="http://schemas.microsoft.com/sharepoint/v3/contenttype/forms"/>
+  </ds:schemaRefs>
+</ds:datastoreItem>
 </file>
 
 <file path=customXml/itemProps6.xml><?xml version="1.0" encoding="utf-8"?>
-<ds:datastoreItem xmlns:ds="http://schemas.openxmlformats.org/officeDocument/2006/customXml" ds:itemID="{9B9ADE77-0722-417C-9588-349B13B38EAE}"/>
+<ds:datastoreItem xmlns:ds="http://schemas.openxmlformats.org/officeDocument/2006/customXml" ds:itemID="{52FC95A6-4E51-456D-A24D-F1A7B070A4CA}">
+  <ds:schemaRefs>
+    <ds:schemaRef ds:uri="http://schemas.openxmlformats.org/officeDocument/2006/bibliography"/>
+  </ds:schemaRefs>
+</ds:datastoreItem>
 </file>
</xml_diff>